<commit_message>
Modified with calculating the price
</commit_message>
<xml_diff>
--- a/Database.docx
+++ b/Database.docx
@@ -1,6 +1,6 @@
 
 <file path=word/document.xml><?xml version="1.0" encoding="utf-8"?>
-<w:document xmlns:wpc="http://schemas.microsoft.com/office/word/2010/wordprocessingCanvas" xmlns:mc="http://schemas.openxmlformats.org/markup-compatibility/2006" xmlns:o="urn:schemas-microsoft-com:office:office" xmlns:r="http://schemas.openxmlformats.org/officeDocument/2006/relationships" xmlns:m="http://schemas.openxmlformats.org/officeDocument/2006/math" xmlns:v="urn:schemas-microsoft-com:vml" xmlns:wp14="http://schemas.microsoft.com/office/word/2010/wordprocessingDrawing" xmlns:wp="http://schemas.openxmlformats.org/drawingml/2006/wordprocessingDrawing" xmlns:w10="urn:schemas-microsoft-com:office:word" xmlns:w="http://schemas.openxmlformats.org/wordprocessingml/2006/main" xmlns:w14="http://schemas.microsoft.com/office/word/2010/wordml" xmlns:w15="http://schemas.microsoft.com/office/word/2012/wordml" xmlns:wpg="http://schemas.microsoft.com/office/word/2010/wordprocessingGroup" xmlns:wpi="http://schemas.microsoft.com/office/word/2010/wordprocessingInk" xmlns:wne="http://schemas.microsoft.com/office/word/2006/wordml" xmlns:wps="http://schemas.microsoft.com/office/word/2010/wordprocessingShape" mc:Ignorable="w14 w15 wp14">
+<w:document xmlns:ve="http://schemas.openxmlformats.org/markup-compatibility/2006" xmlns:o="urn:schemas-microsoft-com:office:office" xmlns:r="http://schemas.openxmlformats.org/officeDocument/2006/relationships" xmlns:m="http://schemas.openxmlformats.org/officeDocument/2006/math" xmlns:v="urn:schemas-microsoft-com:vml" xmlns:wp="http://schemas.openxmlformats.org/drawingml/2006/wordprocessingDrawing" xmlns:w10="urn:schemas-microsoft-com:office:word" xmlns:w="http://schemas.openxmlformats.org/wordprocessingml/2006/main" xmlns:wne="http://schemas.microsoft.com/office/word/2006/wordml">
   <w:body>
     <w:p>
       <w:r>
@@ -17,10 +17,34 @@
     </w:p>
     <w:p>
       <w:r>
-        <w:t>The server is preloaded with two database handlers, MySQL and P</w:t>
-      </w:r>
-      <w:r>
-        <w:t>ostgreSQL. The PostgreSQL is preferred as this database is being taught in depth during the project.</w:t>
+        <w:t xml:space="preserve">The server is preloaded with two database handlers, </w:t>
+      </w:r>
+      <w:proofErr w:type="spellStart"/>
+      <w:r>
+        <w:t>MySQL</w:t>
+      </w:r>
+      <w:proofErr w:type="spellEnd"/>
+      <w:r>
+        <w:t xml:space="preserve"> and </w:t>
+      </w:r>
+      <w:proofErr w:type="spellStart"/>
+      <w:r>
+        <w:t>P</w:t>
+      </w:r>
+      <w:r>
+        <w:t>ostgreSQL</w:t>
+      </w:r>
+      <w:proofErr w:type="spellEnd"/>
+      <w:r>
+        <w:t xml:space="preserve">. The </w:t>
+      </w:r>
+      <w:proofErr w:type="spellStart"/>
+      <w:r>
+        <w:t>PostgreSQL</w:t>
+      </w:r>
+      <w:proofErr w:type="spellEnd"/>
+      <w:r>
+        <w:t xml:space="preserve"> is preferred as this database is being taught in depth during the project.</w:t>
       </w:r>
     </w:p>
     <w:p>
@@ -42,13 +66,29 @@
     </w:p>
     <w:p>
       <w:r>
-        <w:t xml:space="preserve">The CustomerInformationDB contains a unique customer id, the first name, last name and email. The customer id is </w:t>
+        <w:t xml:space="preserve">The </w:t>
+      </w:r>
+      <w:proofErr w:type="spellStart"/>
+      <w:r>
+        <w:t>CustomerInformationDB</w:t>
+      </w:r>
+      <w:proofErr w:type="spellEnd"/>
+      <w:r>
+        <w:t xml:space="preserve"> contains a unique customer id, the first name, last name and email. The customer id is </w:t>
       </w:r>
       <w:r>
         <w:t>auto generated</w:t>
       </w:r>
       <w:r>
-        <w:t xml:space="preserve"> for each added customer. A precondition is that emails are personal and unique, therefore the email is also a unique identifier, making sure a customer is not signed up with two accounts. This gives the option of two customers with identic names can sign up without interfering with each other’s account.</w:t>
+        <w:t xml:space="preserve"> for each added customer. A precondition is that emails are personal and unique, therefore the email is also a unique identifier, making sure a customer is not signed up with two accounts. This gives the option of two customers with </w:t>
+      </w:r>
+      <w:proofErr w:type="spellStart"/>
+      <w:r>
+        <w:t>identic</w:t>
+      </w:r>
+      <w:proofErr w:type="spellEnd"/>
+      <w:r>
+        <w:t xml:space="preserve"> names can sign up without interfering with each other’s account.</w:t>
       </w:r>
       <w:r>
         <w:br/>
@@ -60,12 +100,28 @@
     </w:p>
     <w:p>
       <w:r>
-        <w:t>The stationDB contains a name for each station, but also a unique station number, making it possible for two stations to have the same name, but still be uniquely identified.</w:t>
+        <w:t xml:space="preserve">The </w:t>
+      </w:r>
+      <w:proofErr w:type="spellStart"/>
+      <w:r>
+        <w:t>stationDB</w:t>
+      </w:r>
+      <w:proofErr w:type="spellEnd"/>
+      <w:r>
+        <w:t xml:space="preserve"> contains a name for each station, but also a unique station number, making it possible for two stations to have the same name, but still be uniquely identified.</w:t>
       </w:r>
     </w:p>
     <w:p>
       <w:r>
-        <w:t>The TravelDB is going to b</w:t>
+        <w:t xml:space="preserve">The </w:t>
+      </w:r>
+      <w:proofErr w:type="spellStart"/>
+      <w:r>
+        <w:t>TravelDB</w:t>
+      </w:r>
+      <w:proofErr w:type="spellEnd"/>
+      <w:r>
+        <w:t xml:space="preserve"> is going to b</w:t>
       </w:r>
       <w:r>
         <w:t>e the largest of the databases, containing information about date, start time, start station, end time, end station, number of zones, cost of travel, customer id and travel number.</w:t>
@@ -81,6 +137,46 @@
       <w:r>
         <w:br/>
         <w:t>The start and end times gives the travel duration, which is then compared to the number of zones travelled and the appropriate price can then be calculated.</w:t>
+      </w:r>
+      <w:r>
+        <w:t xml:space="preserve"> Zones is calculated as </w:t>
+      </w:r>
+      <w:r>
+        <w:br/>
+      </w:r>
+      <w:r>
+        <w:rPr>
+          <w:lang w:val="en-US"/>
+        </w:rPr>
+        <w:t>|</w:t>
+      </w:r>
+      <w:proofErr w:type="spellStart"/>
+      <w:r>
+        <w:rPr>
+          <w:lang w:val="en-US"/>
+        </w:rPr>
+        <w:t>EndStation</w:t>
+      </w:r>
+      <w:proofErr w:type="spellEnd"/>
+      <w:r>
+        <w:rPr>
+          <w:lang w:val="en-US"/>
+        </w:rPr>
+        <w:t xml:space="preserve"> - </w:t>
+      </w:r>
+      <w:proofErr w:type="spellStart"/>
+      <w:r>
+        <w:rPr>
+          <w:lang w:val="en-US"/>
+        </w:rPr>
+        <w:t>StartStation</w:t>
+      </w:r>
+      <w:proofErr w:type="spellEnd"/>
+      <w:r>
+        <w:rPr>
+          <w:lang w:val="en-US"/>
+        </w:rPr>
+        <w:t>|= Zones. The Price is calculated to be 20,- pr. Zone.</w:t>
       </w:r>
       <w:r>
         <w:br/>
@@ -94,7 +190,7 @@
       <w:tblPr>
         <w:tblStyle w:val="PlainTable5"/>
         <w:tblW w:w="0" w:type="auto"/>
-        <w:tblLook w:val="04A0" w:firstRow="1" w:lastRow="0" w:firstColumn="1" w:lastColumn="0" w:noHBand="0" w:noVBand="1"/>
+        <w:tblLook w:val="04A0"/>
       </w:tblPr>
       <w:tblGrid>
         <w:gridCol w:w="1028"/>
@@ -105,11 +201,11 @@
       </w:tblGrid>
       <w:tr>
         <w:trPr>
-          <w:cnfStyle w:val="100000000000" w:firstRow="1" w:lastRow="0" w:firstColumn="0" w:lastColumn="0" w:oddVBand="0" w:evenVBand="0" w:oddHBand="0" w:evenHBand="0" w:firstRowFirstColumn="0" w:firstRowLastColumn="0" w:lastRowFirstColumn="0" w:lastRowLastColumn="0"/>
+          <w:cnfStyle w:val="100000000000"/>
         </w:trPr>
         <w:tc>
           <w:tcPr>
-            <w:cnfStyle w:val="001000000100" w:firstRow="0" w:lastRow="0" w:firstColumn="1" w:lastColumn="0" w:oddVBand="0" w:evenVBand="0" w:oddHBand="0" w:evenHBand="0" w:firstRowFirstColumn="1" w:firstRowLastColumn="0" w:lastRowFirstColumn="0" w:lastRowLastColumn="0"/>
+            <w:cnfStyle w:val="001000000100"/>
             <w:tcW w:w="1028" w:type="dxa"/>
             <w:tcBorders>
               <w:right w:val="single" w:sz="4" w:space="0" w:color="auto"/>
@@ -126,7 +222,21 @@
               <w:rPr>
                 <w:sz w:val="14"/>
               </w:rPr>
-              <w:t>&lt;table_name&gt;</w:t>
+              <w:t>&lt;</w:t>
+            </w:r>
+            <w:proofErr w:type="spellStart"/>
+            <w:r>
+              <w:rPr>
+                <w:sz w:val="14"/>
+              </w:rPr>
+              <w:t>table_name</w:t>
+            </w:r>
+            <w:proofErr w:type="spellEnd"/>
+            <w:r>
+              <w:rPr>
+                <w:sz w:val="14"/>
+              </w:rPr>
+              <w:t>&gt;</w:t>
             </w:r>
           </w:p>
         </w:tc>
@@ -141,27 +251,29 @@
           <w:p>
             <w:pPr>
               <w:jc w:val="center"/>
-              <w:cnfStyle w:val="100000000000" w:firstRow="1" w:lastRow="0" w:firstColumn="0" w:lastColumn="0" w:oddVBand="0" w:evenVBand="0" w:oddHBand="0" w:evenHBand="0" w:firstRowFirstColumn="0" w:firstRowLastColumn="0" w:lastRowFirstColumn="0" w:lastRowLastColumn="0"/>
-              <w:rPr>
-                <w:sz w:val="14"/>
-              </w:rPr>
-            </w:pPr>
+              <w:cnfStyle w:val="100000000000"/>
+              <w:rPr>
+                <w:sz w:val="14"/>
+              </w:rPr>
+            </w:pPr>
+            <w:proofErr w:type="spellStart"/>
             <w:r>
               <w:rPr>
                 <w:sz w:val="14"/>
               </w:rPr>
               <w:t>CustomerDB</w:t>
             </w:r>
+            <w:proofErr w:type="spellEnd"/>
           </w:p>
         </w:tc>
       </w:tr>
       <w:tr>
         <w:trPr>
-          <w:cnfStyle w:val="000000100000" w:firstRow="0" w:lastRow="0" w:firstColumn="0" w:lastColumn="0" w:oddVBand="0" w:evenVBand="0" w:oddHBand="1" w:evenHBand="0" w:firstRowFirstColumn="0" w:firstRowLastColumn="0" w:lastRowFirstColumn="0" w:lastRowLastColumn="0"/>
+          <w:cnfStyle w:val="000000100000"/>
         </w:trPr>
         <w:tc>
           <w:tcPr>
-            <w:cnfStyle w:val="001000000000" w:firstRow="0" w:lastRow="0" w:firstColumn="1" w:lastColumn="0" w:oddVBand="0" w:evenVBand="0" w:oddHBand="0" w:evenHBand="0" w:firstRowFirstColumn="0" w:firstRowLastColumn="0" w:lastRowFirstColumn="0" w:lastRowLastColumn="0"/>
+            <w:cnfStyle w:val="001000000000"/>
             <w:tcW w:w="1028" w:type="dxa"/>
           </w:tcPr>
           <w:p>
@@ -186,17 +298,19 @@
           <w:p>
             <w:pPr>
               <w:jc w:val="center"/>
-              <w:cnfStyle w:val="000000100000" w:firstRow="0" w:lastRow="0" w:firstColumn="0" w:lastColumn="0" w:oddVBand="0" w:evenVBand="0" w:oddHBand="1" w:evenHBand="0" w:firstRowFirstColumn="0" w:firstRowLastColumn="0" w:lastRowFirstColumn="0" w:lastRowLastColumn="0"/>
-              <w:rPr>
-                <w:sz w:val="14"/>
-              </w:rPr>
-            </w:pPr>
+              <w:cnfStyle w:val="000000100000"/>
+              <w:rPr>
+                <w:sz w:val="14"/>
+              </w:rPr>
+            </w:pPr>
+            <w:proofErr w:type="spellStart"/>
             <w:r>
               <w:rPr>
                 <w:sz w:val="14"/>
               </w:rPr>
               <w:t>CustomerID</w:t>
             </w:r>
+            <w:proofErr w:type="spellEnd"/>
           </w:p>
         </w:tc>
         <w:tc>
@@ -206,17 +320,19 @@
           <w:p>
             <w:pPr>
               <w:jc w:val="center"/>
-              <w:cnfStyle w:val="000000100000" w:firstRow="0" w:lastRow="0" w:firstColumn="0" w:lastColumn="0" w:oddVBand="0" w:evenVBand="0" w:oddHBand="1" w:evenHBand="0" w:firstRowFirstColumn="0" w:firstRowLastColumn="0" w:lastRowFirstColumn="0" w:lastRowLastColumn="0"/>
-              <w:rPr>
-                <w:sz w:val="14"/>
-              </w:rPr>
-            </w:pPr>
+              <w:cnfStyle w:val="000000100000"/>
+              <w:rPr>
+                <w:sz w:val="14"/>
+              </w:rPr>
+            </w:pPr>
+            <w:proofErr w:type="spellStart"/>
             <w:r>
               <w:rPr>
                 <w:sz w:val="14"/>
               </w:rPr>
               <w:t>FirstName</w:t>
             </w:r>
+            <w:proofErr w:type="spellEnd"/>
           </w:p>
         </w:tc>
         <w:tc>
@@ -226,17 +342,19 @@
           <w:p>
             <w:pPr>
               <w:jc w:val="center"/>
-              <w:cnfStyle w:val="000000100000" w:firstRow="0" w:lastRow="0" w:firstColumn="0" w:lastColumn="0" w:oddVBand="0" w:evenVBand="0" w:oddHBand="1" w:evenHBand="0" w:firstRowFirstColumn="0" w:firstRowLastColumn="0" w:lastRowFirstColumn="0" w:lastRowLastColumn="0"/>
-              <w:rPr>
-                <w:sz w:val="14"/>
-              </w:rPr>
-            </w:pPr>
+              <w:cnfStyle w:val="000000100000"/>
+              <w:rPr>
+                <w:sz w:val="14"/>
+              </w:rPr>
+            </w:pPr>
+            <w:proofErr w:type="spellStart"/>
             <w:r>
               <w:rPr>
                 <w:sz w:val="14"/>
               </w:rPr>
               <w:t>Lastname</w:t>
             </w:r>
+            <w:proofErr w:type="spellEnd"/>
           </w:p>
         </w:tc>
         <w:tc>
@@ -246,11 +364,12 @@
           <w:p>
             <w:pPr>
               <w:jc w:val="center"/>
-              <w:cnfStyle w:val="000000100000" w:firstRow="0" w:lastRow="0" w:firstColumn="0" w:lastColumn="0" w:oddVBand="0" w:evenVBand="0" w:oddHBand="1" w:evenHBand="0" w:firstRowFirstColumn="0" w:firstRowLastColumn="0" w:lastRowFirstColumn="0" w:lastRowLastColumn="0"/>
-              <w:rPr>
-                <w:sz w:val="14"/>
-              </w:rPr>
-            </w:pPr>
+              <w:cnfStyle w:val="000000100000"/>
+              <w:rPr>
+                <w:sz w:val="14"/>
+              </w:rPr>
+            </w:pPr>
+            <w:proofErr w:type="spellStart"/>
             <w:r>
               <w:rPr>
                 <w:sz w:val="14"/>
@@ -263,13 +382,14 @@
               </w:rPr>
               <w:t>Mail</w:t>
             </w:r>
+            <w:proofErr w:type="spellEnd"/>
           </w:p>
         </w:tc>
       </w:tr>
       <w:tr>
         <w:tc>
           <w:tcPr>
-            <w:cnfStyle w:val="001000000000" w:firstRow="0" w:lastRow="0" w:firstColumn="1" w:lastColumn="0" w:oddVBand="0" w:evenVBand="0" w:oddHBand="0" w:evenHBand="0" w:firstRowFirstColumn="0" w:firstRowLastColumn="0" w:lastRowFirstColumn="0" w:lastRowLastColumn="0"/>
+            <w:cnfStyle w:val="001000000000"/>
             <w:tcW w:w="1028" w:type="dxa"/>
           </w:tcPr>
           <w:p>
@@ -300,7 +420,7 @@
           <w:p>
             <w:pPr>
               <w:jc w:val="center"/>
-              <w:cnfStyle w:val="000000000000" w:firstRow="0" w:lastRow="0" w:firstColumn="0" w:lastColumn="0" w:oddVBand="0" w:evenVBand="0" w:oddHBand="0" w:evenHBand="0" w:firstRowFirstColumn="0" w:firstRowLastColumn="0" w:lastRowFirstColumn="0" w:lastRowLastColumn="0"/>
+              <w:cnfStyle w:val="000000000000"/>
               <w:rPr>
                 <w:sz w:val="14"/>
               </w:rPr>
@@ -320,17 +440,19 @@
           <w:p>
             <w:pPr>
               <w:jc w:val="center"/>
-              <w:cnfStyle w:val="000000000000" w:firstRow="0" w:lastRow="0" w:firstColumn="0" w:lastColumn="0" w:oddVBand="0" w:evenVBand="0" w:oddHBand="0" w:evenHBand="0" w:firstRowFirstColumn="0" w:firstRowLastColumn="0" w:lastRowFirstColumn="0" w:lastRowLastColumn="0"/>
-              <w:rPr>
-                <w:sz w:val="14"/>
-              </w:rPr>
-            </w:pPr>
+              <w:cnfStyle w:val="000000000000"/>
+              <w:rPr>
+                <w:sz w:val="14"/>
+              </w:rPr>
+            </w:pPr>
+            <w:proofErr w:type="spellStart"/>
             <w:r>
               <w:rPr>
                 <w:sz w:val="14"/>
               </w:rPr>
               <w:t>Varchar</w:t>
             </w:r>
+            <w:proofErr w:type="spellEnd"/>
           </w:p>
         </w:tc>
         <w:tc>
@@ -340,17 +462,19 @@
           <w:p>
             <w:pPr>
               <w:jc w:val="center"/>
-              <w:cnfStyle w:val="000000000000" w:firstRow="0" w:lastRow="0" w:firstColumn="0" w:lastColumn="0" w:oddVBand="0" w:evenVBand="0" w:oddHBand="0" w:evenHBand="0" w:firstRowFirstColumn="0" w:firstRowLastColumn="0" w:lastRowFirstColumn="0" w:lastRowLastColumn="0"/>
-              <w:rPr>
-                <w:sz w:val="14"/>
-              </w:rPr>
-            </w:pPr>
+              <w:cnfStyle w:val="000000000000"/>
+              <w:rPr>
+                <w:sz w:val="14"/>
+              </w:rPr>
+            </w:pPr>
+            <w:proofErr w:type="spellStart"/>
             <w:r>
               <w:rPr>
                 <w:sz w:val="14"/>
               </w:rPr>
               <w:t>Varchar</w:t>
             </w:r>
+            <w:proofErr w:type="spellEnd"/>
           </w:p>
         </w:tc>
         <w:tc>
@@ -360,27 +484,29 @@
           <w:p>
             <w:pPr>
               <w:jc w:val="center"/>
-              <w:cnfStyle w:val="000000000000" w:firstRow="0" w:lastRow="0" w:firstColumn="0" w:lastColumn="0" w:oddVBand="0" w:evenVBand="0" w:oddHBand="0" w:evenHBand="0" w:firstRowFirstColumn="0" w:firstRowLastColumn="0" w:lastRowFirstColumn="0" w:lastRowLastColumn="0"/>
-              <w:rPr>
-                <w:sz w:val="14"/>
-              </w:rPr>
-            </w:pPr>
+              <w:cnfStyle w:val="000000000000"/>
+              <w:rPr>
+                <w:sz w:val="14"/>
+              </w:rPr>
+            </w:pPr>
+            <w:proofErr w:type="spellStart"/>
             <w:r>
               <w:rPr>
                 <w:sz w:val="14"/>
               </w:rPr>
               <w:t>Varchar</w:t>
             </w:r>
+            <w:proofErr w:type="spellEnd"/>
           </w:p>
         </w:tc>
       </w:tr>
       <w:tr>
         <w:trPr>
-          <w:cnfStyle w:val="000000100000" w:firstRow="0" w:lastRow="0" w:firstColumn="0" w:lastColumn="0" w:oddVBand="0" w:evenVBand="0" w:oddHBand="1" w:evenHBand="0" w:firstRowFirstColumn="0" w:firstRowLastColumn="0" w:lastRowFirstColumn="0" w:lastRowLastColumn="0"/>
+          <w:cnfStyle w:val="000000100000"/>
         </w:trPr>
         <w:tc>
           <w:tcPr>
-            <w:cnfStyle w:val="001000000000" w:firstRow="0" w:lastRow="0" w:firstColumn="1" w:lastColumn="0" w:oddVBand="0" w:evenVBand="0" w:oddHBand="0" w:evenHBand="0" w:firstRowFirstColumn="0" w:firstRowLastColumn="0" w:lastRowFirstColumn="0" w:lastRowLastColumn="0"/>
+            <w:cnfStyle w:val="001000000000"/>
             <w:tcW w:w="1028" w:type="dxa"/>
           </w:tcPr>
           <w:p>
@@ -405,7 +531,7 @@
           <w:p>
             <w:pPr>
               <w:jc w:val="center"/>
-              <w:cnfStyle w:val="000000100000" w:firstRow="0" w:lastRow="0" w:firstColumn="0" w:lastColumn="0" w:oddVBand="0" w:evenVBand="0" w:oddHBand="1" w:evenHBand="0" w:firstRowFirstColumn="0" w:firstRowLastColumn="0" w:lastRowFirstColumn="0" w:lastRowLastColumn="0"/>
+              <w:cnfStyle w:val="000000100000"/>
               <w:rPr>
                 <w:sz w:val="14"/>
               </w:rPr>
@@ -420,7 +546,7 @@
           <w:p>
             <w:pPr>
               <w:jc w:val="center"/>
-              <w:cnfStyle w:val="000000100000" w:firstRow="0" w:lastRow="0" w:firstColumn="0" w:lastColumn="0" w:oddVBand="0" w:evenVBand="0" w:oddHBand="1" w:evenHBand="0" w:firstRowFirstColumn="0" w:firstRowLastColumn="0" w:lastRowFirstColumn="0" w:lastRowLastColumn="0"/>
+              <w:cnfStyle w:val="000000100000"/>
               <w:rPr>
                 <w:sz w:val="14"/>
               </w:rPr>
@@ -440,7 +566,7 @@
           <w:p>
             <w:pPr>
               <w:jc w:val="center"/>
-              <w:cnfStyle w:val="000000100000" w:firstRow="0" w:lastRow="0" w:firstColumn="0" w:lastColumn="0" w:oddVBand="0" w:evenVBand="0" w:oddHBand="1" w:evenHBand="0" w:firstRowFirstColumn="0" w:firstRowLastColumn="0" w:lastRowFirstColumn="0" w:lastRowLastColumn="0"/>
+              <w:cnfStyle w:val="000000100000"/>
               <w:rPr>
                 <w:sz w:val="14"/>
               </w:rPr>
@@ -455,7 +581,7 @@
           <w:p>
             <w:pPr>
               <w:jc w:val="center"/>
-              <w:cnfStyle w:val="000000100000" w:firstRow="0" w:lastRow="0" w:firstColumn="0" w:lastColumn="0" w:oddVBand="0" w:evenVBand="0" w:oddHBand="1" w:evenHBand="0" w:firstRowFirstColumn="0" w:firstRowLastColumn="0" w:lastRowFirstColumn="0" w:lastRowLastColumn="0"/>
+              <w:cnfStyle w:val="000000100000"/>
               <w:rPr>
                 <w:sz w:val="14"/>
               </w:rPr>
@@ -469,7 +595,7 @@
           <w:p>
             <w:pPr>
               <w:jc w:val="center"/>
-              <w:cnfStyle w:val="000000100000" w:firstRow="0" w:lastRow="0" w:firstColumn="0" w:lastColumn="0" w:oddVBand="0" w:evenVBand="0" w:oddHBand="1" w:evenHBand="0" w:firstRowFirstColumn="0" w:firstRowLastColumn="0" w:lastRowFirstColumn="0" w:lastRowLastColumn="0"/>
+              <w:cnfStyle w:val="000000100000"/>
               <w:rPr>
                 <w:sz w:val="14"/>
               </w:rPr>
@@ -484,7 +610,7 @@
           <w:p>
             <w:pPr>
               <w:jc w:val="center"/>
-              <w:cnfStyle w:val="000000100000" w:firstRow="0" w:lastRow="0" w:firstColumn="0" w:lastColumn="0" w:oddVBand="0" w:evenVBand="0" w:oddHBand="1" w:evenHBand="0" w:firstRowFirstColumn="0" w:firstRowLastColumn="0" w:lastRowFirstColumn="0" w:lastRowLastColumn="0"/>
+              <w:cnfStyle w:val="000000100000"/>
               <w:rPr>
                 <w:sz w:val="14"/>
               </w:rPr>
@@ -498,7 +624,7 @@
           <w:p>
             <w:pPr>
               <w:jc w:val="center"/>
-              <w:cnfStyle w:val="000000100000" w:firstRow="0" w:lastRow="0" w:firstColumn="0" w:lastColumn="0" w:oddVBand="0" w:evenVBand="0" w:oddHBand="1" w:evenHBand="0" w:firstRowFirstColumn="0" w:firstRowLastColumn="0" w:lastRowFirstColumn="0" w:lastRowLastColumn="0"/>
+              <w:cnfStyle w:val="000000100000"/>
               <w:rPr>
                 <w:sz w:val="14"/>
               </w:rPr>
@@ -513,7 +639,7 @@
           <w:p>
             <w:pPr>
               <w:jc w:val="center"/>
-              <w:cnfStyle w:val="000000100000" w:firstRow="0" w:lastRow="0" w:firstColumn="0" w:lastColumn="0" w:oddVBand="0" w:evenVBand="0" w:oddHBand="1" w:evenHBand="0" w:firstRowFirstColumn="0" w:firstRowLastColumn="0" w:lastRowFirstColumn="0" w:lastRowLastColumn="0"/>
+              <w:cnfStyle w:val="000000100000"/>
               <w:rPr>
                 <w:sz w:val="14"/>
               </w:rPr>
@@ -541,7 +667,7 @@
         <w:tblpPr w:leftFromText="180" w:rightFromText="180" w:vertAnchor="text" w:tblpY="1"/>
         <w:tblOverlap w:val="never"/>
         <w:tblW w:w="0" w:type="auto"/>
-        <w:tblLook w:val="04A0" w:firstRow="1" w:lastRow="0" w:firstColumn="1" w:lastColumn="0" w:noHBand="0" w:noVBand="1"/>
+        <w:tblLook w:val="04A0"/>
       </w:tblPr>
       <w:tblGrid>
         <w:gridCol w:w="1028"/>
@@ -550,11 +676,11 @@
       </w:tblGrid>
       <w:tr>
         <w:trPr>
-          <w:cnfStyle w:val="100000000000" w:firstRow="1" w:lastRow="0" w:firstColumn="0" w:lastColumn="0" w:oddVBand="0" w:evenVBand="0" w:oddHBand="0" w:evenHBand="0" w:firstRowFirstColumn="0" w:firstRowLastColumn="0" w:lastRowFirstColumn="0" w:lastRowLastColumn="0"/>
+          <w:cnfStyle w:val="100000000000"/>
         </w:trPr>
         <w:tc>
           <w:tcPr>
-            <w:cnfStyle w:val="001000000100" w:firstRow="0" w:lastRow="0" w:firstColumn="1" w:lastColumn="0" w:oddVBand="0" w:evenVBand="0" w:oddHBand="0" w:evenHBand="0" w:firstRowFirstColumn="1" w:firstRowLastColumn="0" w:lastRowFirstColumn="0" w:lastRowLastColumn="0"/>
+            <w:cnfStyle w:val="001000000100"/>
             <w:tcW w:w="1028" w:type="dxa"/>
             <w:tcBorders>
               <w:right w:val="single" w:sz="4" w:space="0" w:color="auto"/>
@@ -574,7 +700,21 @@
               <w:rPr>
                 <w:sz w:val="14"/>
               </w:rPr>
-              <w:t>&lt;table_name&gt;</w:t>
+              <w:t>&lt;</w:t>
+            </w:r>
+            <w:proofErr w:type="spellStart"/>
+            <w:r>
+              <w:rPr>
+                <w:sz w:val="14"/>
+              </w:rPr>
+              <w:t>table_name</w:t>
+            </w:r>
+            <w:proofErr w:type="spellEnd"/>
+            <w:r>
+              <w:rPr>
+                <w:sz w:val="14"/>
+              </w:rPr>
+              <w:t>&gt;</w:t>
             </w:r>
           </w:p>
         </w:tc>
@@ -592,27 +732,29 @@
                 <w:tab w:val="right" w:pos="9026"/>
               </w:tabs>
               <w:jc w:val="center"/>
-              <w:cnfStyle w:val="100000000000" w:firstRow="1" w:lastRow="0" w:firstColumn="0" w:lastColumn="0" w:oddVBand="0" w:evenVBand="0" w:oddHBand="0" w:evenHBand="0" w:firstRowFirstColumn="0" w:firstRowLastColumn="0" w:lastRowFirstColumn="0" w:lastRowLastColumn="0"/>
-              <w:rPr>
-                <w:sz w:val="14"/>
-              </w:rPr>
-            </w:pPr>
+              <w:cnfStyle w:val="100000000000"/>
+              <w:rPr>
+                <w:sz w:val="14"/>
+              </w:rPr>
+            </w:pPr>
+            <w:proofErr w:type="spellStart"/>
             <w:r>
               <w:rPr>
                 <w:sz w:val="14"/>
               </w:rPr>
               <w:t>StationDB</w:t>
             </w:r>
+            <w:proofErr w:type="spellEnd"/>
           </w:p>
         </w:tc>
       </w:tr>
       <w:tr>
         <w:trPr>
-          <w:cnfStyle w:val="000000100000" w:firstRow="0" w:lastRow="0" w:firstColumn="0" w:lastColumn="0" w:oddVBand="0" w:evenVBand="0" w:oddHBand="1" w:evenHBand="0" w:firstRowFirstColumn="0" w:firstRowLastColumn="0" w:lastRowFirstColumn="0" w:lastRowLastColumn="0"/>
+          <w:cnfStyle w:val="000000100000"/>
         </w:trPr>
         <w:tc>
           <w:tcPr>
-            <w:cnfStyle w:val="001000000000" w:firstRow="0" w:lastRow="0" w:firstColumn="1" w:lastColumn="0" w:oddVBand="0" w:evenVBand="0" w:oddHBand="0" w:evenHBand="0" w:firstRowFirstColumn="0" w:firstRowLastColumn="0" w:lastRowFirstColumn="0" w:lastRowLastColumn="0"/>
+            <w:cnfStyle w:val="001000000000"/>
             <w:tcW w:w="1028" w:type="dxa"/>
           </w:tcPr>
           <w:p>
@@ -643,17 +785,19 @@
                 <w:tab w:val="right" w:pos="9026"/>
               </w:tabs>
               <w:jc w:val="center"/>
-              <w:cnfStyle w:val="000000100000" w:firstRow="0" w:lastRow="0" w:firstColumn="0" w:lastColumn="0" w:oddVBand="0" w:evenVBand="0" w:oddHBand="1" w:evenHBand="0" w:firstRowFirstColumn="0" w:firstRowLastColumn="0" w:lastRowFirstColumn="0" w:lastRowLastColumn="0"/>
-              <w:rPr>
-                <w:sz w:val="14"/>
-              </w:rPr>
-            </w:pPr>
+              <w:cnfStyle w:val="000000100000"/>
+              <w:rPr>
+                <w:sz w:val="14"/>
+              </w:rPr>
+            </w:pPr>
+            <w:proofErr w:type="spellStart"/>
             <w:r>
               <w:rPr>
                 <w:sz w:val="14"/>
               </w:rPr>
               <w:t>StationNumber</w:t>
             </w:r>
+            <w:proofErr w:type="spellEnd"/>
           </w:p>
         </w:tc>
         <w:tc>
@@ -666,24 +810,26 @@
                 <w:tab w:val="right" w:pos="9026"/>
               </w:tabs>
               <w:jc w:val="center"/>
-              <w:cnfStyle w:val="000000100000" w:firstRow="0" w:lastRow="0" w:firstColumn="0" w:lastColumn="0" w:oddVBand="0" w:evenVBand="0" w:oddHBand="1" w:evenHBand="0" w:firstRowFirstColumn="0" w:firstRowLastColumn="0" w:lastRowFirstColumn="0" w:lastRowLastColumn="0"/>
-              <w:rPr>
-                <w:sz w:val="14"/>
-              </w:rPr>
-            </w:pPr>
+              <w:cnfStyle w:val="000000100000"/>
+              <w:rPr>
+                <w:sz w:val="14"/>
+              </w:rPr>
+            </w:pPr>
+            <w:proofErr w:type="spellStart"/>
             <w:r>
               <w:rPr>
                 <w:sz w:val="14"/>
               </w:rPr>
               <w:t>StationName</w:t>
             </w:r>
+            <w:proofErr w:type="spellEnd"/>
           </w:p>
         </w:tc>
       </w:tr>
       <w:tr>
         <w:tc>
           <w:tcPr>
-            <w:cnfStyle w:val="001000000000" w:firstRow="0" w:lastRow="0" w:firstColumn="1" w:lastColumn="0" w:oddVBand="0" w:evenVBand="0" w:oddHBand="0" w:evenHBand="0" w:firstRowFirstColumn="0" w:firstRowLastColumn="0" w:lastRowFirstColumn="0" w:lastRowLastColumn="0"/>
+            <w:cnfStyle w:val="001000000000"/>
             <w:tcW w:w="1028" w:type="dxa"/>
           </w:tcPr>
           <w:p>
@@ -714,7 +860,7 @@
                 <w:tab w:val="right" w:pos="9026"/>
               </w:tabs>
               <w:jc w:val="center"/>
-              <w:cnfStyle w:val="000000000000" w:firstRow="0" w:lastRow="0" w:firstColumn="0" w:lastColumn="0" w:oddVBand="0" w:evenVBand="0" w:oddHBand="0" w:evenHBand="0" w:firstRowFirstColumn="0" w:firstRowLastColumn="0" w:lastRowFirstColumn="0" w:lastRowLastColumn="0"/>
+              <w:cnfStyle w:val="000000000000"/>
               <w:rPr>
                 <w:sz w:val="14"/>
               </w:rPr>
@@ -737,27 +883,29 @@
                 <w:tab w:val="right" w:pos="9026"/>
               </w:tabs>
               <w:jc w:val="center"/>
-              <w:cnfStyle w:val="000000000000" w:firstRow="0" w:lastRow="0" w:firstColumn="0" w:lastColumn="0" w:oddVBand="0" w:evenVBand="0" w:oddHBand="0" w:evenHBand="0" w:firstRowFirstColumn="0" w:firstRowLastColumn="0" w:lastRowFirstColumn="0" w:lastRowLastColumn="0"/>
-              <w:rPr>
-                <w:sz w:val="14"/>
-              </w:rPr>
-            </w:pPr>
+              <w:cnfStyle w:val="000000000000"/>
+              <w:rPr>
+                <w:sz w:val="14"/>
+              </w:rPr>
+            </w:pPr>
+            <w:proofErr w:type="spellStart"/>
             <w:r>
               <w:rPr>
                 <w:sz w:val="14"/>
               </w:rPr>
               <w:t>Varchar</w:t>
             </w:r>
+            <w:proofErr w:type="spellEnd"/>
           </w:p>
         </w:tc>
       </w:tr>
       <w:tr>
         <w:trPr>
-          <w:cnfStyle w:val="000000100000" w:firstRow="0" w:lastRow="0" w:firstColumn="0" w:lastColumn="0" w:oddVBand="0" w:evenVBand="0" w:oddHBand="1" w:evenHBand="0" w:firstRowFirstColumn="0" w:firstRowLastColumn="0" w:lastRowFirstColumn="0" w:lastRowLastColumn="0"/>
+          <w:cnfStyle w:val="000000100000"/>
         </w:trPr>
         <w:tc>
           <w:tcPr>
-            <w:cnfStyle w:val="001000000000" w:firstRow="0" w:lastRow="0" w:firstColumn="1" w:lastColumn="0" w:oddVBand="0" w:evenVBand="0" w:oddHBand="0" w:evenHBand="0" w:firstRowFirstColumn="0" w:firstRowLastColumn="0" w:lastRowFirstColumn="0" w:lastRowLastColumn="0"/>
+            <w:cnfStyle w:val="001000000000"/>
             <w:tcW w:w="1028" w:type="dxa"/>
           </w:tcPr>
           <w:p>
@@ -788,7 +936,7 @@
                 <w:tab w:val="right" w:pos="9026"/>
               </w:tabs>
               <w:jc w:val="center"/>
-              <w:cnfStyle w:val="000000100000" w:firstRow="0" w:lastRow="0" w:firstColumn="0" w:lastColumn="0" w:oddVBand="0" w:evenVBand="0" w:oddHBand="1" w:evenHBand="0" w:firstRowFirstColumn="0" w:firstRowLastColumn="0" w:lastRowFirstColumn="0" w:lastRowLastColumn="0"/>
+              <w:cnfStyle w:val="000000100000"/>
               <w:rPr>
                 <w:sz w:val="14"/>
               </w:rPr>
@@ -811,7 +959,7 @@
                 <w:tab w:val="right" w:pos="9026"/>
               </w:tabs>
               <w:jc w:val="center"/>
-              <w:cnfStyle w:val="000000100000" w:firstRow="0" w:lastRow="0" w:firstColumn="0" w:lastColumn="0" w:oddVBand="0" w:evenVBand="0" w:oddHBand="1" w:evenHBand="0" w:firstRowFirstColumn="0" w:firstRowLastColumn="0" w:lastRowFirstColumn="0" w:lastRowLastColumn="0"/>
+              <w:cnfStyle w:val="000000100000"/>
               <w:rPr>
                 <w:sz w:val="14"/>
               </w:rPr>
@@ -854,27 +1002,27 @@
       <w:tblPr>
         <w:tblStyle w:val="PlainTable5"/>
         <w:tblW w:w="9026" w:type="dxa"/>
-        <w:tblLook w:val="04A0" w:firstRow="1" w:lastRow="0" w:firstColumn="1" w:lastColumn="0" w:noHBand="0" w:noVBand="1"/>
+        <w:tblLook w:val="04A0"/>
       </w:tblPr>
       <w:tblGrid>
-        <w:gridCol w:w="1028"/>
-        <w:gridCol w:w="988"/>
-        <w:gridCol w:w="863"/>
-        <w:gridCol w:w="817"/>
-        <w:gridCol w:w="799"/>
-        <w:gridCol w:w="1003"/>
-        <w:gridCol w:w="936"/>
+        <w:gridCol w:w="1029"/>
+        <w:gridCol w:w="1008"/>
+        <w:gridCol w:w="867"/>
+        <w:gridCol w:w="820"/>
+        <w:gridCol w:w="805"/>
+        <w:gridCol w:w="982"/>
+        <w:gridCol w:w="915"/>
         <w:gridCol w:w="964"/>
         <w:gridCol w:w="629"/>
-        <w:gridCol w:w="999"/>
+        <w:gridCol w:w="1007"/>
       </w:tblGrid>
       <w:tr>
         <w:trPr>
-          <w:cnfStyle w:val="100000000000" w:firstRow="1" w:lastRow="0" w:firstColumn="0" w:lastColumn="0" w:oddVBand="0" w:evenVBand="0" w:oddHBand="0" w:evenHBand="0" w:firstRowFirstColumn="0" w:firstRowLastColumn="0" w:lastRowFirstColumn="0" w:lastRowLastColumn="0"/>
+          <w:cnfStyle w:val="100000000000"/>
         </w:trPr>
         <w:tc>
           <w:tcPr>
-            <w:cnfStyle w:val="001000000100" w:firstRow="0" w:lastRow="0" w:firstColumn="1" w:lastColumn="0" w:oddVBand="0" w:evenVBand="0" w:oddHBand="0" w:evenHBand="0" w:firstRowFirstColumn="1" w:firstRowLastColumn="0" w:lastRowFirstColumn="0" w:lastRowLastColumn="0"/>
+            <w:cnfStyle w:val="001000000100"/>
             <w:tcW w:w="1028" w:type="dxa"/>
             <w:tcBorders>
               <w:right w:val="single" w:sz="4" w:space="0" w:color="auto"/>
@@ -891,7 +1039,21 @@
               <w:rPr>
                 <w:sz w:val="14"/>
               </w:rPr>
-              <w:t>&lt;table_name&gt;</w:t>
+              <w:t>&lt;</w:t>
+            </w:r>
+            <w:proofErr w:type="spellStart"/>
+            <w:r>
+              <w:rPr>
+                <w:sz w:val="14"/>
+              </w:rPr>
+              <w:t>table_name</w:t>
+            </w:r>
+            <w:proofErr w:type="spellEnd"/>
+            <w:r>
+              <w:rPr>
+                <w:sz w:val="14"/>
+              </w:rPr>
+              <w:t>&gt;</w:t>
             </w:r>
           </w:p>
         </w:tc>
@@ -906,27 +1068,29 @@
           <w:p>
             <w:pPr>
               <w:jc w:val="center"/>
-              <w:cnfStyle w:val="100000000000" w:firstRow="1" w:lastRow="0" w:firstColumn="0" w:lastColumn="0" w:oddVBand="0" w:evenVBand="0" w:oddHBand="0" w:evenHBand="0" w:firstRowFirstColumn="0" w:firstRowLastColumn="0" w:lastRowFirstColumn="0" w:lastRowLastColumn="0"/>
-              <w:rPr>
-                <w:sz w:val="14"/>
-              </w:rPr>
-            </w:pPr>
+              <w:cnfStyle w:val="100000000000"/>
+              <w:rPr>
+                <w:sz w:val="14"/>
+              </w:rPr>
+            </w:pPr>
+            <w:proofErr w:type="spellStart"/>
             <w:r>
               <w:rPr>
                 <w:sz w:val="14"/>
               </w:rPr>
               <w:t>TravelDB</w:t>
             </w:r>
+            <w:proofErr w:type="spellEnd"/>
           </w:p>
         </w:tc>
       </w:tr>
       <w:tr>
         <w:trPr>
-          <w:cnfStyle w:val="000000100000" w:firstRow="0" w:lastRow="0" w:firstColumn="0" w:lastColumn="0" w:oddVBand="0" w:evenVBand="0" w:oddHBand="1" w:evenHBand="0" w:firstRowFirstColumn="0" w:firstRowLastColumn="0" w:lastRowFirstColumn="0" w:lastRowLastColumn="0"/>
+          <w:cnfStyle w:val="000000100000"/>
         </w:trPr>
         <w:tc>
           <w:tcPr>
-            <w:cnfStyle w:val="001000000000" w:firstRow="0" w:lastRow="0" w:firstColumn="1" w:lastColumn="0" w:oddVBand="0" w:evenVBand="0" w:oddHBand="0" w:evenHBand="0" w:firstRowFirstColumn="0" w:firstRowLastColumn="0" w:lastRowFirstColumn="0" w:lastRowLastColumn="0"/>
+            <w:cnfStyle w:val="001000000000"/>
             <w:tcW w:w="1028" w:type="dxa"/>
           </w:tcPr>
           <w:p>
@@ -957,17 +1121,19 @@
           <w:p>
             <w:pPr>
               <w:jc w:val="center"/>
-              <w:cnfStyle w:val="000000100000" w:firstRow="0" w:lastRow="0" w:firstColumn="0" w:lastColumn="0" w:oddVBand="0" w:evenVBand="0" w:oddHBand="1" w:evenHBand="0" w:firstRowFirstColumn="0" w:firstRowLastColumn="0" w:lastRowFirstColumn="0" w:lastRowLastColumn="0"/>
-              <w:rPr>
-                <w:sz w:val="14"/>
-              </w:rPr>
-            </w:pPr>
+              <w:cnfStyle w:val="000000100000"/>
+              <w:rPr>
+                <w:sz w:val="14"/>
+              </w:rPr>
+            </w:pPr>
+            <w:proofErr w:type="spellStart"/>
             <w:r>
               <w:rPr>
                 <w:sz w:val="14"/>
               </w:rPr>
               <w:t>TravelNo</w:t>
             </w:r>
+            <w:proofErr w:type="spellEnd"/>
           </w:p>
         </w:tc>
         <w:tc>
@@ -977,11 +1143,12 @@
           <w:p>
             <w:pPr>
               <w:jc w:val="center"/>
-              <w:cnfStyle w:val="000000100000" w:firstRow="0" w:lastRow="0" w:firstColumn="0" w:lastColumn="0" w:oddVBand="0" w:evenVBand="0" w:oddHBand="1" w:evenHBand="0" w:firstRowFirstColumn="0" w:firstRowLastColumn="0" w:lastRowFirstColumn="0" w:lastRowLastColumn="0"/>
-              <w:rPr>
-                <w:sz w:val="14"/>
-              </w:rPr>
-            </w:pPr>
+              <w:cnfStyle w:val="000000100000"/>
+              <w:rPr>
+                <w:sz w:val="14"/>
+              </w:rPr>
+            </w:pPr>
+            <w:proofErr w:type="spellStart"/>
             <w:r>
               <w:rPr>
                 <w:sz w:val="14"/>
@@ -994,6 +1161,7 @@
               </w:rPr>
               <w:t>Date</w:t>
             </w:r>
+            <w:proofErr w:type="spellEnd"/>
           </w:p>
         </w:tc>
         <w:tc>
@@ -1003,17 +1171,19 @@
           <w:p>
             <w:pPr>
               <w:jc w:val="center"/>
-              <w:cnfStyle w:val="000000100000" w:firstRow="0" w:lastRow="0" w:firstColumn="0" w:lastColumn="0" w:oddVBand="0" w:evenVBand="0" w:oddHBand="1" w:evenHBand="0" w:firstRowFirstColumn="0" w:firstRowLastColumn="0" w:lastRowFirstColumn="0" w:lastRowLastColumn="0"/>
-              <w:rPr>
-                <w:sz w:val="14"/>
-              </w:rPr>
-            </w:pPr>
+              <w:cnfStyle w:val="000000100000"/>
+              <w:rPr>
+                <w:sz w:val="14"/>
+              </w:rPr>
+            </w:pPr>
+            <w:proofErr w:type="spellStart"/>
             <w:r>
               <w:rPr>
                 <w:sz w:val="14"/>
               </w:rPr>
               <w:t>StartTime</w:t>
             </w:r>
+            <w:proofErr w:type="spellEnd"/>
           </w:p>
         </w:tc>
         <w:tc>
@@ -1023,17 +1193,19 @@
           <w:p>
             <w:pPr>
               <w:jc w:val="center"/>
-              <w:cnfStyle w:val="000000100000" w:firstRow="0" w:lastRow="0" w:firstColumn="0" w:lastColumn="0" w:oddVBand="0" w:evenVBand="0" w:oddHBand="1" w:evenHBand="0" w:firstRowFirstColumn="0" w:firstRowLastColumn="0" w:lastRowFirstColumn="0" w:lastRowLastColumn="0"/>
-              <w:rPr>
-                <w:sz w:val="14"/>
-              </w:rPr>
-            </w:pPr>
+              <w:cnfStyle w:val="000000100000"/>
+              <w:rPr>
+                <w:sz w:val="14"/>
+              </w:rPr>
+            </w:pPr>
+            <w:proofErr w:type="spellStart"/>
             <w:r>
               <w:rPr>
                 <w:sz w:val="14"/>
               </w:rPr>
               <w:t>EndTime</w:t>
             </w:r>
+            <w:proofErr w:type="spellEnd"/>
           </w:p>
         </w:tc>
         <w:tc>
@@ -1043,17 +1215,25 @@
           <w:p>
             <w:pPr>
               <w:jc w:val="center"/>
-              <w:cnfStyle w:val="000000100000" w:firstRow="0" w:lastRow="0" w:firstColumn="0" w:lastColumn="0" w:oddVBand="0" w:evenVBand="0" w:oddHBand="1" w:evenHBand="0" w:firstRowFirstColumn="0" w:firstRowLastColumn="0" w:lastRowFirstColumn="0" w:lastRowLastColumn="0"/>
-              <w:rPr>
-                <w:sz w:val="14"/>
-              </w:rPr>
-            </w:pPr>
-            <w:r>
-              <w:rPr>
-                <w:sz w:val="14"/>
-              </w:rPr>
-              <w:t>StartStation</w:t>
-            </w:r>
+              <w:cnfStyle w:val="000000100000"/>
+              <w:rPr>
+                <w:sz w:val="14"/>
+              </w:rPr>
+            </w:pPr>
+            <w:proofErr w:type="spellStart"/>
+            <w:r>
+              <w:rPr>
+                <w:sz w:val="14"/>
+              </w:rPr>
+              <w:t>Start</w:t>
+            </w:r>
+            <w:r>
+              <w:rPr>
+                <w:sz w:val="14"/>
+              </w:rPr>
+              <w:t>Zone</w:t>
+            </w:r>
+            <w:proofErr w:type="spellEnd"/>
           </w:p>
         </w:tc>
         <w:tc>
@@ -1063,17 +1243,25 @@
           <w:p>
             <w:pPr>
               <w:jc w:val="center"/>
-              <w:cnfStyle w:val="000000100000" w:firstRow="0" w:lastRow="0" w:firstColumn="0" w:lastColumn="0" w:oddVBand="0" w:evenVBand="0" w:oddHBand="1" w:evenHBand="0" w:firstRowFirstColumn="0" w:firstRowLastColumn="0" w:lastRowFirstColumn="0" w:lastRowLastColumn="0"/>
-              <w:rPr>
-                <w:sz w:val="14"/>
-              </w:rPr>
-            </w:pPr>
-            <w:r>
-              <w:rPr>
-                <w:sz w:val="14"/>
-              </w:rPr>
-              <w:t>EndStation</w:t>
-            </w:r>
+              <w:cnfStyle w:val="000000100000"/>
+              <w:rPr>
+                <w:sz w:val="14"/>
+              </w:rPr>
+            </w:pPr>
+            <w:proofErr w:type="spellStart"/>
+            <w:r>
+              <w:rPr>
+                <w:sz w:val="14"/>
+              </w:rPr>
+              <w:t>End</w:t>
+            </w:r>
+            <w:r>
+              <w:rPr>
+                <w:sz w:val="14"/>
+              </w:rPr>
+              <w:t>Zone</w:t>
+            </w:r>
+            <w:proofErr w:type="spellEnd"/>
           </w:p>
         </w:tc>
         <w:tc>
@@ -1083,7 +1271,7 @@
           <w:p>
             <w:pPr>
               <w:jc w:val="center"/>
-              <w:cnfStyle w:val="000000100000" w:firstRow="0" w:lastRow="0" w:firstColumn="0" w:lastColumn="0" w:oddVBand="0" w:evenVBand="0" w:oddHBand="1" w:evenHBand="0" w:firstRowFirstColumn="0" w:firstRowLastColumn="0" w:lastRowFirstColumn="0" w:lastRowLastColumn="0"/>
+              <w:cnfStyle w:val="000000100000"/>
               <w:rPr>
                 <w:sz w:val="14"/>
               </w:rPr>
@@ -1103,7 +1291,7 @@
           <w:p>
             <w:pPr>
               <w:jc w:val="center"/>
-              <w:cnfStyle w:val="000000100000" w:firstRow="0" w:lastRow="0" w:firstColumn="0" w:lastColumn="0" w:oddVBand="0" w:evenVBand="0" w:oddHBand="1" w:evenHBand="0" w:firstRowFirstColumn="0" w:firstRowLastColumn="0" w:lastRowFirstColumn="0" w:lastRowLastColumn="0"/>
+              <w:cnfStyle w:val="000000100000"/>
               <w:rPr>
                 <w:sz w:val="14"/>
               </w:rPr>
@@ -1123,24 +1311,26 @@
           <w:p>
             <w:pPr>
               <w:jc w:val="center"/>
-              <w:cnfStyle w:val="000000100000" w:firstRow="0" w:lastRow="0" w:firstColumn="0" w:lastColumn="0" w:oddVBand="0" w:evenVBand="0" w:oddHBand="1" w:evenHBand="0" w:firstRowFirstColumn="0" w:firstRowLastColumn="0" w:lastRowFirstColumn="0" w:lastRowLastColumn="0"/>
-              <w:rPr>
-                <w:sz w:val="14"/>
-              </w:rPr>
-            </w:pPr>
+              <w:cnfStyle w:val="000000100000"/>
+              <w:rPr>
+                <w:sz w:val="14"/>
+              </w:rPr>
+            </w:pPr>
+            <w:proofErr w:type="spellStart"/>
             <w:r>
               <w:rPr>
                 <w:sz w:val="14"/>
               </w:rPr>
               <w:t>CustomerID</w:t>
             </w:r>
+            <w:proofErr w:type="spellEnd"/>
           </w:p>
         </w:tc>
       </w:tr>
       <w:tr>
         <w:tc>
           <w:tcPr>
-            <w:cnfStyle w:val="001000000000" w:firstRow="0" w:lastRow="0" w:firstColumn="1" w:lastColumn="0" w:oddVBand="0" w:evenVBand="0" w:oddHBand="0" w:evenHBand="0" w:firstRowFirstColumn="0" w:firstRowLastColumn="0" w:lastRowFirstColumn="0" w:lastRowLastColumn="0"/>
+            <w:cnfStyle w:val="001000000000"/>
             <w:tcW w:w="1028" w:type="dxa"/>
           </w:tcPr>
           <w:p>
@@ -1171,17 +1361,19 @@
           <w:p>
             <w:pPr>
               <w:jc w:val="center"/>
-              <w:cnfStyle w:val="000000000000" w:firstRow="0" w:lastRow="0" w:firstColumn="0" w:lastColumn="0" w:oddVBand="0" w:evenVBand="0" w:oddHBand="0" w:evenHBand="0" w:firstRowFirstColumn="0" w:firstRowLastColumn="0" w:lastRowFirstColumn="0" w:lastRowLastColumn="0"/>
-              <w:rPr>
-                <w:sz w:val="14"/>
-              </w:rPr>
-            </w:pPr>
+              <w:cnfStyle w:val="000000000000"/>
+              <w:rPr>
+                <w:sz w:val="14"/>
+              </w:rPr>
+            </w:pPr>
+            <w:proofErr w:type="spellStart"/>
             <w:r>
               <w:rPr>
                 <w:sz w:val="14"/>
               </w:rPr>
               <w:t>BigSerial</w:t>
             </w:r>
+            <w:proofErr w:type="spellEnd"/>
           </w:p>
         </w:tc>
         <w:tc>
@@ -1191,7 +1383,7 @@
           <w:p>
             <w:pPr>
               <w:jc w:val="center"/>
-              <w:cnfStyle w:val="000000000000" w:firstRow="0" w:lastRow="0" w:firstColumn="0" w:lastColumn="0" w:oddVBand="0" w:evenVBand="0" w:oddHBand="0" w:evenHBand="0" w:firstRowFirstColumn="0" w:firstRowLastColumn="0" w:lastRowFirstColumn="0" w:lastRowLastColumn="0"/>
+              <w:cnfStyle w:val="000000000000"/>
               <w:rPr>
                 <w:sz w:val="14"/>
               </w:rPr>
@@ -1211,7 +1403,7 @@
           <w:p>
             <w:pPr>
               <w:jc w:val="center"/>
-              <w:cnfStyle w:val="000000000000" w:firstRow="0" w:lastRow="0" w:firstColumn="0" w:lastColumn="0" w:oddVBand="0" w:evenVBand="0" w:oddHBand="0" w:evenHBand="0" w:firstRowFirstColumn="0" w:firstRowLastColumn="0" w:lastRowFirstColumn="0" w:lastRowLastColumn="0"/>
+              <w:cnfStyle w:val="000000000000"/>
               <w:rPr>
                 <w:sz w:val="14"/>
               </w:rPr>
@@ -1231,7 +1423,7 @@
           <w:p>
             <w:pPr>
               <w:jc w:val="center"/>
-              <w:cnfStyle w:val="000000000000" w:firstRow="0" w:lastRow="0" w:firstColumn="0" w:lastColumn="0" w:oddVBand="0" w:evenVBand="0" w:oddHBand="0" w:evenHBand="0" w:firstRowFirstColumn="0" w:firstRowLastColumn="0" w:lastRowFirstColumn="0" w:lastRowLastColumn="0"/>
+              <w:cnfStyle w:val="000000000000"/>
               <w:rPr>
                 <w:sz w:val="14"/>
               </w:rPr>
@@ -1251,7 +1443,7 @@
           <w:p>
             <w:pPr>
               <w:jc w:val="center"/>
-              <w:cnfStyle w:val="000000000000" w:firstRow="0" w:lastRow="0" w:firstColumn="0" w:lastColumn="0" w:oddVBand="0" w:evenVBand="0" w:oddHBand="0" w:evenHBand="0" w:firstRowFirstColumn="0" w:firstRowLastColumn="0" w:lastRowFirstColumn="0" w:lastRowLastColumn="0"/>
+              <w:cnfStyle w:val="000000000000"/>
               <w:rPr>
                 <w:sz w:val="14"/>
               </w:rPr>
@@ -1271,7 +1463,7 @@
           <w:p>
             <w:pPr>
               <w:jc w:val="center"/>
-              <w:cnfStyle w:val="000000000000" w:firstRow="0" w:lastRow="0" w:firstColumn="0" w:lastColumn="0" w:oddVBand="0" w:evenVBand="0" w:oddHBand="0" w:evenHBand="0" w:firstRowFirstColumn="0" w:firstRowLastColumn="0" w:lastRowFirstColumn="0" w:lastRowLastColumn="0"/>
+              <w:cnfStyle w:val="000000000000"/>
               <w:rPr>
                 <w:sz w:val="14"/>
               </w:rPr>
@@ -1291,7 +1483,7 @@
           <w:p>
             <w:pPr>
               <w:jc w:val="center"/>
-              <w:cnfStyle w:val="000000000000" w:firstRow="0" w:lastRow="0" w:firstColumn="0" w:lastColumn="0" w:oddVBand="0" w:evenVBand="0" w:oddHBand="0" w:evenHBand="0" w:firstRowFirstColumn="0" w:firstRowLastColumn="0" w:lastRowFirstColumn="0" w:lastRowLastColumn="0"/>
+              <w:cnfStyle w:val="000000000000"/>
               <w:rPr>
                 <w:sz w:val="14"/>
               </w:rPr>
@@ -1311,7 +1503,7 @@
           <w:p>
             <w:pPr>
               <w:jc w:val="center"/>
-              <w:cnfStyle w:val="000000000000" w:firstRow="0" w:lastRow="0" w:firstColumn="0" w:lastColumn="0" w:oddVBand="0" w:evenVBand="0" w:oddHBand="0" w:evenHBand="0" w:firstRowFirstColumn="0" w:firstRowLastColumn="0" w:lastRowFirstColumn="0" w:lastRowLastColumn="0"/>
+              <w:cnfStyle w:val="000000000000"/>
               <w:rPr>
                 <w:sz w:val="14"/>
               </w:rPr>
@@ -1331,7 +1523,7 @@
           <w:p>
             <w:pPr>
               <w:jc w:val="center"/>
-              <w:cnfStyle w:val="000000000000" w:firstRow="0" w:lastRow="0" w:firstColumn="0" w:lastColumn="0" w:oddVBand="0" w:evenVBand="0" w:oddHBand="0" w:evenHBand="0" w:firstRowFirstColumn="0" w:firstRowLastColumn="0" w:lastRowFirstColumn="0" w:lastRowLastColumn="0"/>
+              <w:cnfStyle w:val="000000000000"/>
               <w:rPr>
                 <w:sz w:val="14"/>
               </w:rPr>
@@ -1347,11 +1539,11 @@
       </w:tr>
       <w:tr>
         <w:trPr>
-          <w:cnfStyle w:val="000000100000" w:firstRow="0" w:lastRow="0" w:firstColumn="0" w:lastColumn="0" w:oddVBand="0" w:evenVBand="0" w:oddHBand="1" w:evenHBand="0" w:firstRowFirstColumn="0" w:firstRowLastColumn="0" w:lastRowFirstColumn="0" w:lastRowLastColumn="0"/>
+          <w:cnfStyle w:val="000000100000"/>
         </w:trPr>
         <w:tc>
           <w:tcPr>
-            <w:cnfStyle w:val="001000000000" w:firstRow="0" w:lastRow="0" w:firstColumn="1" w:lastColumn="0" w:oddVBand="0" w:evenVBand="0" w:oddHBand="0" w:evenHBand="0" w:firstRowFirstColumn="0" w:firstRowLastColumn="0" w:lastRowFirstColumn="0" w:lastRowLastColumn="0"/>
+            <w:cnfStyle w:val="001000000000"/>
             <w:tcW w:w="1028" w:type="dxa"/>
           </w:tcPr>
           <w:p>
@@ -1376,7 +1568,7 @@
           <w:p>
             <w:pPr>
               <w:jc w:val="center"/>
-              <w:cnfStyle w:val="000000100000" w:firstRow="0" w:lastRow="0" w:firstColumn="0" w:lastColumn="0" w:oddVBand="0" w:evenVBand="0" w:oddHBand="1" w:evenHBand="0" w:firstRowFirstColumn="0" w:firstRowLastColumn="0" w:lastRowFirstColumn="0" w:lastRowLastColumn="0"/>
+              <w:cnfStyle w:val="000000100000"/>
               <w:rPr>
                 <w:sz w:val="14"/>
               </w:rPr>
@@ -1391,7 +1583,7 @@
           <w:p>
             <w:pPr>
               <w:jc w:val="center"/>
-              <w:cnfStyle w:val="000000100000" w:firstRow="0" w:lastRow="0" w:firstColumn="0" w:lastColumn="0" w:oddVBand="0" w:evenVBand="0" w:oddHBand="1" w:evenHBand="0" w:firstRowFirstColumn="0" w:firstRowLastColumn="0" w:lastRowFirstColumn="0" w:lastRowLastColumn="0"/>
+              <w:cnfStyle w:val="000000100000"/>
               <w:rPr>
                 <w:sz w:val="14"/>
               </w:rPr>
@@ -1411,7 +1603,7 @@
           <w:p>
             <w:pPr>
               <w:jc w:val="center"/>
-              <w:cnfStyle w:val="000000100000" w:firstRow="0" w:lastRow="0" w:firstColumn="0" w:lastColumn="0" w:oddVBand="0" w:evenVBand="0" w:oddHBand="1" w:evenHBand="0" w:firstRowFirstColumn="0" w:firstRowLastColumn="0" w:lastRowFirstColumn="0" w:lastRowLastColumn="0"/>
+              <w:cnfStyle w:val="000000100000"/>
               <w:rPr>
                 <w:sz w:val="14"/>
               </w:rPr>
@@ -1425,7 +1617,7 @@
           <w:p>
             <w:pPr>
               <w:jc w:val="center"/>
-              <w:cnfStyle w:val="000000100000" w:firstRow="0" w:lastRow="0" w:firstColumn="0" w:lastColumn="0" w:oddVBand="0" w:evenVBand="0" w:oddHBand="1" w:evenHBand="0" w:firstRowFirstColumn="0" w:firstRowLastColumn="0" w:lastRowFirstColumn="0" w:lastRowLastColumn="0"/>
+              <w:cnfStyle w:val="000000100000"/>
               <w:rPr>
                 <w:sz w:val="14"/>
               </w:rPr>
@@ -1439,7 +1631,7 @@
           <w:p>
             <w:pPr>
               <w:jc w:val="center"/>
-              <w:cnfStyle w:val="000000100000" w:firstRow="0" w:lastRow="0" w:firstColumn="0" w:lastColumn="0" w:oddVBand="0" w:evenVBand="0" w:oddHBand="1" w:evenHBand="0" w:firstRowFirstColumn="0" w:firstRowLastColumn="0" w:lastRowFirstColumn="0" w:lastRowLastColumn="0"/>
+              <w:cnfStyle w:val="000000100000"/>
               <w:rPr>
                 <w:sz w:val="14"/>
               </w:rPr>
@@ -1453,7 +1645,7 @@
           <w:p>
             <w:pPr>
               <w:jc w:val="center"/>
-              <w:cnfStyle w:val="000000100000" w:firstRow="0" w:lastRow="0" w:firstColumn="0" w:lastColumn="0" w:oddVBand="0" w:evenVBand="0" w:oddHBand="1" w:evenHBand="0" w:firstRowFirstColumn="0" w:firstRowLastColumn="0" w:lastRowFirstColumn="0" w:lastRowLastColumn="0"/>
+              <w:cnfStyle w:val="000000100000"/>
               <w:rPr>
                 <w:sz w:val="14"/>
               </w:rPr>
@@ -1467,7 +1659,7 @@
           <w:p>
             <w:pPr>
               <w:jc w:val="center"/>
-              <w:cnfStyle w:val="000000100000" w:firstRow="0" w:lastRow="0" w:firstColumn="0" w:lastColumn="0" w:oddVBand="0" w:evenVBand="0" w:oddHBand="1" w:evenHBand="0" w:firstRowFirstColumn="0" w:firstRowLastColumn="0" w:lastRowFirstColumn="0" w:lastRowLastColumn="0"/>
+              <w:cnfStyle w:val="000000100000"/>
               <w:rPr>
                 <w:sz w:val="14"/>
               </w:rPr>
@@ -1481,7 +1673,7 @@
           <w:p>
             <w:pPr>
               <w:jc w:val="center"/>
-              <w:cnfStyle w:val="000000100000" w:firstRow="0" w:lastRow="0" w:firstColumn="0" w:lastColumn="0" w:oddVBand="0" w:evenVBand="0" w:oddHBand="1" w:evenHBand="0" w:firstRowFirstColumn="0" w:firstRowLastColumn="0" w:lastRowFirstColumn="0" w:lastRowLastColumn="0"/>
+              <w:cnfStyle w:val="000000100000"/>
               <w:rPr>
                 <w:sz w:val="14"/>
               </w:rPr>
@@ -1495,7 +1687,7 @@
           <w:p>
             <w:pPr>
               <w:jc w:val="center"/>
-              <w:cnfStyle w:val="000000100000" w:firstRow="0" w:lastRow="0" w:firstColumn="0" w:lastColumn="0" w:oddVBand="0" w:evenVBand="0" w:oddHBand="1" w:evenHBand="0" w:firstRowFirstColumn="0" w:firstRowLastColumn="0" w:lastRowFirstColumn="0" w:lastRowLastColumn="0"/>
+              <w:cnfStyle w:val="000000100000"/>
               <w:rPr>
                 <w:sz w:val="14"/>
               </w:rPr>
@@ -1509,7 +1701,7 @@
           <w:p>
             <w:pPr>
               <w:jc w:val="center"/>
-              <w:cnfStyle w:val="000000100000" w:firstRow="0" w:lastRow="0" w:firstColumn="0" w:lastColumn="0" w:oddVBand="0" w:evenVBand="0" w:oddHBand="1" w:evenHBand="0" w:firstRowFirstColumn="0" w:firstRowLastColumn="0" w:lastRowFirstColumn="0" w:lastRowLastColumn="0"/>
+              <w:cnfStyle w:val="000000100000"/>
               <w:rPr>
                 <w:sz w:val="14"/>
               </w:rPr>
@@ -1531,7 +1723,7 @@
 </file>
 
 <file path=word/endnotes.xml><?xml version="1.0" encoding="utf-8"?>
-<w:endnotes xmlns:wpc="http://schemas.microsoft.com/office/word/2010/wordprocessingCanvas" xmlns:mc="http://schemas.openxmlformats.org/markup-compatibility/2006" xmlns:o="urn:schemas-microsoft-com:office:office" xmlns:r="http://schemas.openxmlformats.org/officeDocument/2006/relationships" xmlns:m="http://schemas.openxmlformats.org/officeDocument/2006/math" xmlns:v="urn:schemas-microsoft-com:vml" xmlns:wp14="http://schemas.microsoft.com/office/word/2010/wordprocessingDrawing" xmlns:wp="http://schemas.openxmlformats.org/drawingml/2006/wordprocessingDrawing" xmlns:w10="urn:schemas-microsoft-com:office:word" xmlns:w="http://schemas.openxmlformats.org/wordprocessingml/2006/main" xmlns:w14="http://schemas.microsoft.com/office/word/2010/wordml" xmlns:w15="http://schemas.microsoft.com/office/word/2012/wordml" xmlns:wpg="http://schemas.microsoft.com/office/word/2010/wordprocessingGroup" xmlns:wpi="http://schemas.microsoft.com/office/word/2010/wordprocessingInk" xmlns:wne="http://schemas.microsoft.com/office/word/2006/wordml" xmlns:wps="http://schemas.microsoft.com/office/word/2010/wordprocessingShape" mc:Ignorable="w14 w15 wp14">
+<w:endnotes xmlns:ve="http://schemas.openxmlformats.org/markup-compatibility/2006" xmlns:o="urn:schemas-microsoft-com:office:office" xmlns:r="http://schemas.openxmlformats.org/officeDocument/2006/relationships" xmlns:m="http://schemas.openxmlformats.org/officeDocument/2006/math" xmlns:v="urn:schemas-microsoft-com:vml" xmlns:wp="http://schemas.openxmlformats.org/drawingml/2006/wordprocessingDrawing" xmlns:w10="urn:schemas-microsoft-com:office:word" xmlns:w="http://schemas.openxmlformats.org/wordprocessingml/2006/main" xmlns:wne="http://schemas.microsoft.com/office/word/2006/wordml">
   <w:endnote w:type="separator" w:id="-1">
     <w:p>
       <w:pPr>
@@ -1556,7 +1748,7 @@
 </file>
 
 <file path=word/footnotes.xml><?xml version="1.0" encoding="utf-8"?>
-<w:footnotes xmlns:wpc="http://schemas.microsoft.com/office/word/2010/wordprocessingCanvas" xmlns:mc="http://schemas.openxmlformats.org/markup-compatibility/2006" xmlns:o="urn:schemas-microsoft-com:office:office" xmlns:r="http://schemas.openxmlformats.org/officeDocument/2006/relationships" xmlns:m="http://schemas.openxmlformats.org/officeDocument/2006/math" xmlns:v="urn:schemas-microsoft-com:vml" xmlns:wp14="http://schemas.microsoft.com/office/word/2010/wordprocessingDrawing" xmlns:wp="http://schemas.openxmlformats.org/drawingml/2006/wordprocessingDrawing" xmlns:w10="urn:schemas-microsoft-com:office:word" xmlns:w="http://schemas.openxmlformats.org/wordprocessingml/2006/main" xmlns:w14="http://schemas.microsoft.com/office/word/2010/wordml" xmlns:w15="http://schemas.microsoft.com/office/word/2012/wordml" xmlns:wpg="http://schemas.microsoft.com/office/word/2010/wordprocessingGroup" xmlns:wpi="http://schemas.microsoft.com/office/word/2010/wordprocessingInk" xmlns:wne="http://schemas.microsoft.com/office/word/2006/wordml" xmlns:wps="http://schemas.microsoft.com/office/word/2010/wordprocessingShape" mc:Ignorable="w14 w15 wp14">
+<w:footnotes xmlns:ve="http://schemas.openxmlformats.org/markup-compatibility/2006" xmlns:o="urn:schemas-microsoft-com:office:office" xmlns:r="http://schemas.openxmlformats.org/officeDocument/2006/relationships" xmlns:m="http://schemas.openxmlformats.org/officeDocument/2006/math" xmlns:v="urn:schemas-microsoft-com:vml" xmlns:wp="http://schemas.openxmlformats.org/drawingml/2006/wordprocessingDrawing" xmlns:w10="urn:schemas-microsoft-com:office:word" xmlns:w="http://schemas.openxmlformats.org/wordprocessingml/2006/main" xmlns:wne="http://schemas.microsoft.com/office/word/2006/wordml">
   <w:footnote w:type="separator" w:id="-1">
     <w:p>
       <w:pPr>
@@ -1581,7 +1773,7 @@
 </file>
 
 <file path=word/styles.xml><?xml version="1.0" encoding="utf-8"?>
-<w:styles xmlns:mc="http://schemas.openxmlformats.org/markup-compatibility/2006" xmlns:r="http://schemas.openxmlformats.org/officeDocument/2006/relationships" xmlns:w="http://schemas.openxmlformats.org/wordprocessingml/2006/main" xmlns:w14="http://schemas.microsoft.com/office/word/2010/wordml" xmlns:w15="http://schemas.microsoft.com/office/word/2012/wordml" mc:Ignorable="w14 w15">
+<w:styles xmlns:r="http://schemas.openxmlformats.org/officeDocument/2006/relationships" xmlns:w="http://schemas.openxmlformats.org/wordprocessingml/2006/main">
   <w:docDefaults>
     <w:rPrDefault>
       <w:rPr>
@@ -1597,394 +1789,162 @@
       </w:pPr>
     </w:pPrDefault>
   </w:docDefaults>
-  <w:latentStyles w:defLockedState="0" w:defUIPriority="99" w:defSemiHidden="0" w:defUnhideWhenUsed="0" w:defQFormat="0" w:count="371">
-    <w:lsdException w:name="Normal" w:uiPriority="0" w:qFormat="1"/>
-    <w:lsdException w:name="heading 1" w:uiPriority="9" w:qFormat="1"/>
-    <w:lsdException w:name="heading 2" w:semiHidden="1" w:uiPriority="9" w:unhideWhenUsed="1" w:qFormat="1"/>
-    <w:lsdException w:name="heading 3" w:semiHidden="1" w:uiPriority="9" w:unhideWhenUsed="1" w:qFormat="1"/>
-    <w:lsdException w:name="heading 4" w:semiHidden="1" w:uiPriority="9" w:unhideWhenUsed="1" w:qFormat="1"/>
-    <w:lsdException w:name="heading 5" w:semiHidden="1" w:uiPriority="9" w:unhideWhenUsed="1" w:qFormat="1"/>
-    <w:lsdException w:name="heading 6" w:semiHidden="1" w:uiPriority="9" w:unhideWhenUsed="1" w:qFormat="1"/>
-    <w:lsdException w:name="heading 7" w:semiHidden="1" w:uiPriority="9" w:unhideWhenUsed="1" w:qFormat="1"/>
-    <w:lsdException w:name="heading 8" w:semiHidden="1" w:uiPriority="9" w:unhideWhenUsed="1" w:qFormat="1"/>
-    <w:lsdException w:name="heading 9" w:semiHidden="1" w:uiPriority="9" w:unhideWhenUsed="1" w:qFormat="1"/>
-    <w:lsdException w:name="index 1" w:semiHidden="1" w:unhideWhenUsed="1"/>
-    <w:lsdException w:name="index 2" w:semiHidden="1" w:unhideWhenUsed="1"/>
-    <w:lsdException w:name="index 3" w:semiHidden="1" w:unhideWhenUsed="1"/>
-    <w:lsdException w:name="index 4" w:semiHidden="1" w:unhideWhenUsed="1"/>
-    <w:lsdException w:name="index 5" w:semiHidden="1" w:unhideWhenUsed="1"/>
-    <w:lsdException w:name="index 6" w:semiHidden="1" w:unhideWhenUsed="1"/>
-    <w:lsdException w:name="index 7" w:semiHidden="1" w:unhideWhenUsed="1"/>
-    <w:lsdException w:name="index 8" w:semiHidden="1" w:unhideWhenUsed="1"/>
-    <w:lsdException w:name="index 9" w:semiHidden="1" w:unhideWhenUsed="1"/>
-    <w:lsdException w:name="toc 1" w:semiHidden="1" w:uiPriority="39" w:unhideWhenUsed="1"/>
-    <w:lsdException w:name="toc 2" w:semiHidden="1" w:uiPriority="39" w:unhideWhenUsed="1"/>
-    <w:lsdException w:name="toc 3" w:semiHidden="1" w:uiPriority="39" w:unhideWhenUsed="1"/>
-    <w:lsdException w:name="toc 4" w:semiHidden="1" w:uiPriority="39" w:unhideWhenUsed="1"/>
-    <w:lsdException w:name="toc 5" w:semiHidden="1" w:uiPriority="39" w:unhideWhenUsed="1"/>
-    <w:lsdException w:name="toc 6" w:semiHidden="1" w:uiPriority="39" w:unhideWhenUsed="1"/>
-    <w:lsdException w:name="toc 7" w:semiHidden="1" w:uiPriority="39" w:unhideWhenUsed="1"/>
-    <w:lsdException w:name="toc 8" w:semiHidden="1" w:uiPriority="39" w:unhideWhenUsed="1"/>
-    <w:lsdException w:name="toc 9" w:semiHidden="1" w:uiPriority="39" w:unhideWhenUsed="1"/>
-    <w:lsdException w:name="Normal Indent" w:semiHidden="1" w:unhideWhenUsed="1"/>
-    <w:lsdException w:name="footnote text" w:semiHidden="1" w:unhideWhenUsed="1"/>
-    <w:lsdException w:name="annotation text" w:semiHidden="1" w:unhideWhenUsed="1"/>
-    <w:lsdException w:name="header" w:semiHidden="1" w:unhideWhenUsed="1"/>
-    <w:lsdException w:name="footer" w:semiHidden="1" w:unhideWhenUsed="1"/>
-    <w:lsdException w:name="index heading" w:semiHidden="1" w:unhideWhenUsed="1"/>
-    <w:lsdException w:name="caption" w:semiHidden="1" w:uiPriority="35" w:unhideWhenUsed="1" w:qFormat="1"/>
-    <w:lsdException w:name="table of figures" w:semiHidden="1" w:unhideWhenUsed="1"/>
-    <w:lsdException w:name="envelope address" w:semiHidden="1" w:unhideWhenUsed="1"/>
-    <w:lsdException w:name="envelope return" w:semiHidden="1" w:unhideWhenUsed="1"/>
-    <w:lsdException w:name="footnote reference" w:semiHidden="1" w:unhideWhenUsed="1"/>
-    <w:lsdException w:name="annotation reference" w:semiHidden="1" w:unhideWhenUsed="1"/>
-    <w:lsdException w:name="line number" w:semiHidden="1" w:unhideWhenUsed="1"/>
-    <w:lsdException w:name="page number" w:semiHidden="1" w:unhideWhenUsed="1"/>
-    <w:lsdException w:name="endnote reference" w:semiHidden="1" w:unhideWhenUsed="1"/>
-    <w:lsdException w:name="endnote text" w:semiHidden="1" w:unhideWhenUsed="1"/>
-    <w:lsdException w:name="table of authorities" w:semiHidden="1" w:unhideWhenUsed="1"/>
-    <w:lsdException w:name="macro" w:semiHidden="1" w:unhideWhenUsed="1"/>
-    <w:lsdException w:name="toa heading" w:semiHidden="1" w:unhideWhenUsed="1"/>
-    <w:lsdException w:name="List" w:semiHidden="1" w:unhideWhenUsed="1"/>
-    <w:lsdException w:name="List Bullet" w:semiHidden="1" w:unhideWhenUsed="1"/>
-    <w:lsdException w:name="List Number" w:semiHidden="1" w:unhideWhenUsed="1"/>
-    <w:lsdException w:name="List 2" w:semiHidden="1" w:unhideWhenUsed="1"/>
-    <w:lsdException w:name="List 3" w:semiHidden="1" w:unhideWhenUsed="1"/>
-    <w:lsdException w:name="List 4" w:semiHidden="1" w:unhideWhenUsed="1"/>
-    <w:lsdException w:name="List 5" w:semiHidden="1" w:unhideWhenUsed="1"/>
-    <w:lsdException w:name="List Bullet 2" w:semiHidden="1" w:unhideWhenUsed="1"/>
-    <w:lsdException w:name="List Bullet 3" w:semiHidden="1" w:unhideWhenUsed="1"/>
-    <w:lsdException w:name="List Bullet 4" w:semiHidden="1" w:unhideWhenUsed="1"/>
-    <w:lsdException w:name="List Bullet 5" w:semiHidden="1" w:unhideWhenUsed="1"/>
-    <w:lsdException w:name="List Number 2" w:semiHidden="1" w:unhideWhenUsed="1"/>
-    <w:lsdException w:name="List Number 3" w:semiHidden="1" w:unhideWhenUsed="1"/>
-    <w:lsdException w:name="List Number 4" w:semiHidden="1" w:unhideWhenUsed="1"/>
-    <w:lsdException w:name="List Number 5" w:semiHidden="1" w:unhideWhenUsed="1"/>
-    <w:lsdException w:name="Title" w:uiPriority="10" w:qFormat="1"/>
-    <w:lsdException w:name="Closing" w:semiHidden="1" w:unhideWhenUsed="1"/>
-    <w:lsdException w:name="Signature" w:semiHidden="1" w:unhideWhenUsed="1"/>
-    <w:lsdException w:name="Default Paragraph Font" w:semiHidden="1" w:uiPriority="1" w:unhideWhenUsed="1"/>
-    <w:lsdException w:name="Body Text" w:semiHidden="1" w:unhideWhenUsed="1"/>
-    <w:lsdException w:name="Body Text Indent" w:semiHidden="1" w:unhideWhenUsed="1"/>
-    <w:lsdException w:name="List Continue" w:semiHidden="1" w:unhideWhenUsed="1"/>
-    <w:lsdException w:name="List Continue 2" w:semiHidden="1" w:unhideWhenUsed="1"/>
-    <w:lsdException w:name="List Continue 3" w:semiHidden="1" w:unhideWhenUsed="1"/>
-    <w:lsdException w:name="List Continue 4" w:semiHidden="1" w:unhideWhenUsed="1"/>
-    <w:lsdException w:name="List Continue 5" w:semiHidden="1" w:unhideWhenUsed="1"/>
-    <w:lsdException w:name="Message Header" w:semiHidden="1" w:unhideWhenUsed="1"/>
-    <w:lsdException w:name="Subtitle" w:uiPriority="11" w:qFormat="1"/>
-    <w:lsdException w:name="Salutation" w:semiHidden="1" w:unhideWhenUsed="1"/>
-    <w:lsdException w:name="Date" w:semiHidden="1" w:unhideWhenUsed="1"/>
-    <w:lsdException w:name="Body Text First Indent" w:semiHidden="1" w:unhideWhenUsed="1"/>
-    <w:lsdException w:name="Body Text First Indent 2" w:semiHidden="1" w:unhideWhenUsed="1"/>
-    <w:lsdException w:name="Note Heading" w:semiHidden="1" w:unhideWhenUsed="1"/>
-    <w:lsdException w:name="Body Text 2" w:semiHidden="1" w:unhideWhenUsed="1"/>
-    <w:lsdException w:name="Body Text 3" w:semiHidden="1" w:unhideWhenUsed="1"/>
-    <w:lsdException w:name="Body Text Indent 2" w:semiHidden="1" w:unhideWhenUsed="1"/>
-    <w:lsdException w:name="Body Text Indent 3" w:semiHidden="1" w:unhideWhenUsed="1"/>
-    <w:lsdException w:name="Block Text" w:semiHidden="1" w:unhideWhenUsed="1"/>
-    <w:lsdException w:name="Hyperlink" w:semiHidden="1" w:unhideWhenUsed="1"/>
-    <w:lsdException w:name="FollowedHyperlink" w:semiHidden="1" w:unhideWhenUsed="1"/>
-    <w:lsdException w:name="Strong" w:uiPriority="22" w:qFormat="1"/>
-    <w:lsdException w:name="Emphasis" w:uiPriority="20" w:qFormat="1"/>
-    <w:lsdException w:name="Document Map" w:semiHidden="1" w:unhideWhenUsed="1"/>
-    <w:lsdException w:name="Plain Text" w:semiHidden="1" w:unhideWhenUsed="1"/>
-    <w:lsdException w:name="E-mail Signature" w:semiHidden="1" w:unhideWhenUsed="1"/>
-    <w:lsdException w:name="HTML Top of Form" w:semiHidden="1" w:unhideWhenUsed="1"/>
-    <w:lsdException w:name="HTML Bottom of Form" w:semiHidden="1" w:unhideWhenUsed="1"/>
-    <w:lsdException w:name="Normal (Web)" w:semiHidden="1" w:unhideWhenUsed="1"/>
-    <w:lsdException w:name="HTML Acronym" w:semiHidden="1" w:unhideWhenUsed="1"/>
-    <w:lsdException w:name="HTML Address" w:semiHidden="1" w:unhideWhenUsed="1"/>
-    <w:lsdException w:name="HTML Cite" w:semiHidden="1" w:unhideWhenUsed="1"/>
-    <w:lsdException w:name="HTML Code" w:semiHidden="1" w:unhideWhenUsed="1"/>
-    <w:lsdException w:name="HTML Definition" w:semiHidden="1" w:unhideWhenUsed="1"/>
-    <w:lsdException w:name="HTML Keyboard" w:semiHidden="1" w:unhideWhenUsed="1"/>
-    <w:lsdException w:name="HTML Preformatted" w:semiHidden="1" w:unhideWhenUsed="1"/>
-    <w:lsdException w:name="HTML Sample" w:semiHidden="1" w:unhideWhenUsed="1"/>
-    <w:lsdException w:name="HTML Typewriter" w:semiHidden="1" w:unhideWhenUsed="1"/>
-    <w:lsdException w:name="HTML Variable" w:semiHidden="1" w:unhideWhenUsed="1"/>
-    <w:lsdException w:name="Normal Table" w:semiHidden="1" w:unhideWhenUsed="1"/>
-    <w:lsdException w:name="annotation subject" w:semiHidden="1" w:unhideWhenUsed="1"/>
-    <w:lsdException w:name="No List" w:semiHidden="1" w:unhideWhenUsed="1"/>
-    <w:lsdException w:name="Outline List 1" w:semiHidden="1" w:unhideWhenUsed="1"/>
-    <w:lsdException w:name="Outline List 2" w:semiHidden="1" w:unhideWhenUsed="1"/>
-    <w:lsdException w:name="Outline List 3" w:semiHidden="1" w:unhideWhenUsed="1"/>
-    <w:lsdException w:name="Table Simple 1" w:semiHidden="1" w:unhideWhenUsed="1"/>
-    <w:lsdException w:name="Table Simple 2" w:semiHidden="1" w:unhideWhenUsed="1"/>
-    <w:lsdException w:name="Table Simple 3" w:semiHidden="1" w:unhideWhenUsed="1"/>
-    <w:lsdException w:name="Table Classic 1" w:semiHidden="1" w:unhideWhenUsed="1"/>
-    <w:lsdException w:name="Table Classic 2" w:semiHidden="1" w:unhideWhenUsed="1"/>
-    <w:lsdException w:name="Table Classic 3" w:semiHidden="1" w:unhideWhenUsed="1"/>
-    <w:lsdException w:name="Table Classic 4" w:semiHidden="1" w:unhideWhenUsed="1"/>
-    <w:lsdException w:name="Table Colorful 1" w:semiHidden="1" w:unhideWhenUsed="1"/>
-    <w:lsdException w:name="Table Colorful 2" w:semiHidden="1" w:unhideWhenUsed="1"/>
-    <w:lsdException w:name="Table Colorful 3" w:semiHidden="1" w:unhideWhenUsed="1"/>
-    <w:lsdException w:name="Table Columns 1" w:semiHidden="1" w:unhideWhenUsed="1"/>
-    <w:lsdException w:name="Table Columns 2" w:semiHidden="1" w:unhideWhenUsed="1"/>
-    <w:lsdException w:name="Table Columns 3" w:semiHidden="1" w:unhideWhenUsed="1"/>
-    <w:lsdException w:name="Table Columns 4" w:semiHidden="1" w:unhideWhenUsed="1"/>
-    <w:lsdException w:name="Table Columns 5" w:semiHidden="1" w:unhideWhenUsed="1"/>
-    <w:lsdException w:name="Table Grid 1" w:semiHidden="1" w:unhideWhenUsed="1"/>
-    <w:lsdException w:name="Table Grid 2" w:semiHidden="1" w:unhideWhenUsed="1"/>
-    <w:lsdException w:name="Table Grid 3" w:semiHidden="1" w:unhideWhenUsed="1"/>
-    <w:lsdException w:name="Table Grid 4" w:semiHidden="1" w:unhideWhenUsed="1"/>
-    <w:lsdException w:name="Table Grid 5" w:semiHidden="1" w:unhideWhenUsed="1"/>
-    <w:lsdException w:name="Table Grid 6" w:semiHidden="1" w:unhideWhenUsed="1"/>
-    <w:lsdException w:name="Table Grid 7" w:semiHidden="1" w:unhideWhenUsed="1"/>
-    <w:lsdException w:name="Table Grid 8" w:semiHidden="1" w:unhideWhenUsed="1"/>
-    <w:lsdException w:name="Table List 1" w:semiHidden="1" w:unhideWhenUsed="1"/>
-    <w:lsdException w:name="Table List 2" w:semiHidden="1" w:unhideWhenUsed="1"/>
-    <w:lsdException w:name="Table List 3" w:semiHidden="1" w:unhideWhenUsed="1"/>
-    <w:lsdException w:name="Table List 4" w:semiHidden="1" w:unhideWhenUsed="1"/>
-    <w:lsdException w:name="Table List 5" w:semiHidden="1" w:unhideWhenUsed="1"/>
-    <w:lsdException w:name="Table List 6" w:semiHidden="1" w:unhideWhenUsed="1"/>
-    <w:lsdException w:name="Table List 7" w:semiHidden="1" w:unhideWhenUsed="1"/>
-    <w:lsdException w:name="Table List 8" w:semiHidden="1" w:unhideWhenUsed="1"/>
-    <w:lsdException w:name="Table 3D effects 1" w:semiHidden="1" w:unhideWhenUsed="1"/>
-    <w:lsdException w:name="Table 3D effects 2" w:semiHidden="1" w:unhideWhenUsed="1"/>
-    <w:lsdException w:name="Table 3D effects 3" w:semiHidden="1" w:unhideWhenUsed="1"/>
-    <w:lsdException w:name="Table Contemporary" w:semiHidden="1" w:unhideWhenUsed="1"/>
-    <w:lsdException w:name="Table Elegant" w:semiHidden="1" w:unhideWhenUsed="1"/>
-    <w:lsdException w:name="Table Professional" w:semiHidden="1" w:unhideWhenUsed="1"/>
-    <w:lsdException w:name="Table Subtle 1" w:semiHidden="1" w:unhideWhenUsed="1"/>
-    <w:lsdException w:name="Table Subtle 2" w:semiHidden="1" w:unhideWhenUsed="1"/>
-    <w:lsdException w:name="Table Web 1" w:semiHidden="1" w:unhideWhenUsed="1"/>
-    <w:lsdException w:name="Table Web 2" w:semiHidden="1" w:unhideWhenUsed="1"/>
-    <w:lsdException w:name="Table Web 3" w:semiHidden="1" w:unhideWhenUsed="1"/>
-    <w:lsdException w:name="Balloon Text" w:semiHidden="1" w:unhideWhenUsed="1"/>
-    <w:lsdException w:name="Table Grid" w:uiPriority="39"/>
-    <w:lsdException w:name="Table Theme" w:semiHidden="1" w:unhideWhenUsed="1"/>
-    <w:lsdException w:name="Placeholder Text" w:semiHidden="1"/>
-    <w:lsdException w:name="No Spacing" w:uiPriority="1" w:qFormat="1"/>
-    <w:lsdException w:name="Light Shading" w:uiPriority="60"/>
-    <w:lsdException w:name="Light List" w:uiPriority="61"/>
-    <w:lsdException w:name="Light Grid" w:uiPriority="62"/>
-    <w:lsdException w:name="Medium Shading 1" w:uiPriority="63"/>
-    <w:lsdException w:name="Medium Shading 2" w:uiPriority="64"/>
-    <w:lsdException w:name="Medium List 1" w:uiPriority="65"/>
-    <w:lsdException w:name="Medium List 2" w:uiPriority="66"/>
-    <w:lsdException w:name="Medium Grid 1" w:uiPriority="67"/>
-    <w:lsdException w:name="Medium Grid 2" w:uiPriority="68"/>
-    <w:lsdException w:name="Medium Grid 3" w:uiPriority="69"/>
-    <w:lsdException w:name="Dark List" w:uiPriority="70"/>
-    <w:lsdException w:name="Colorful Shading" w:uiPriority="71"/>
-    <w:lsdException w:name="Colorful List" w:uiPriority="72"/>
-    <w:lsdException w:name="Colorful Grid" w:uiPriority="73"/>
-    <w:lsdException w:name="Light Shading Accent 1" w:uiPriority="60"/>
-    <w:lsdException w:name="Light List Accent 1" w:uiPriority="61"/>
-    <w:lsdException w:name="Light Grid Accent 1" w:uiPriority="62"/>
-    <w:lsdException w:name="Medium Shading 1 Accent 1" w:uiPriority="63"/>
-    <w:lsdException w:name="Medium Shading 2 Accent 1" w:uiPriority="64"/>
-    <w:lsdException w:name="Medium List 1 Accent 1" w:uiPriority="65"/>
-    <w:lsdException w:name="Revision" w:semiHidden="1"/>
-    <w:lsdException w:name="List Paragraph" w:uiPriority="34" w:qFormat="1"/>
-    <w:lsdException w:name="Quote" w:uiPriority="29" w:qFormat="1"/>
-    <w:lsdException w:name="Intense Quote" w:uiPriority="30" w:qFormat="1"/>
-    <w:lsdException w:name="Medium List 2 Accent 1" w:uiPriority="66"/>
-    <w:lsdException w:name="Medium Grid 1 Accent 1" w:uiPriority="67"/>
-    <w:lsdException w:name="Medium Grid 2 Accent 1" w:uiPriority="68"/>
-    <w:lsdException w:name="Medium Grid 3 Accent 1" w:uiPriority="69"/>
-    <w:lsdException w:name="Dark List Accent 1" w:uiPriority="70"/>
-    <w:lsdException w:name="Colorful Shading Accent 1" w:uiPriority="71"/>
-    <w:lsdException w:name="Colorful List Accent 1" w:uiPriority="72"/>
-    <w:lsdException w:name="Colorful Grid Accent 1" w:uiPriority="73"/>
-    <w:lsdException w:name="Light Shading Accent 2" w:uiPriority="60"/>
-    <w:lsdException w:name="Light List Accent 2" w:uiPriority="61"/>
-    <w:lsdException w:name="Light Grid Accent 2" w:uiPriority="62"/>
-    <w:lsdException w:name="Medium Shading 1 Accent 2" w:uiPriority="63"/>
-    <w:lsdException w:name="Medium Shading 2 Accent 2" w:uiPriority="64"/>
-    <w:lsdException w:name="Medium List 1 Accent 2" w:uiPriority="65"/>
-    <w:lsdException w:name="Medium List 2 Accent 2" w:uiPriority="66"/>
-    <w:lsdException w:name="Medium Grid 1 Accent 2" w:uiPriority="67"/>
-    <w:lsdException w:name="Medium Grid 2 Accent 2" w:uiPriority="68"/>
-    <w:lsdException w:name="Medium Grid 3 Accent 2" w:uiPriority="69"/>
-    <w:lsdException w:name="Dark List Accent 2" w:uiPriority="70"/>
-    <w:lsdException w:name="Colorful Shading Accent 2" w:uiPriority="71"/>
-    <w:lsdException w:name="Colorful List Accent 2" w:uiPriority="72"/>
-    <w:lsdException w:name="Colorful Grid Accent 2" w:uiPriority="73"/>
-    <w:lsdException w:name="Light Shading Accent 3" w:uiPriority="60"/>
-    <w:lsdException w:name="Light List Accent 3" w:uiPriority="61"/>
-    <w:lsdException w:name="Light Grid Accent 3" w:uiPriority="62"/>
-    <w:lsdException w:name="Medium Shading 1 Accent 3" w:uiPriority="63"/>
-    <w:lsdException w:name="Medium Shading 2 Accent 3" w:uiPriority="64"/>
-    <w:lsdException w:name="Medium List 1 Accent 3" w:uiPriority="65"/>
-    <w:lsdException w:name="Medium List 2 Accent 3" w:uiPriority="66"/>
-    <w:lsdException w:name="Medium Grid 1 Accent 3" w:uiPriority="67"/>
-    <w:lsdException w:name="Medium Grid 2 Accent 3" w:uiPriority="68"/>
-    <w:lsdException w:name="Medium Grid 3 Accent 3" w:uiPriority="69"/>
-    <w:lsdException w:name="Dark List Accent 3" w:uiPriority="70"/>
-    <w:lsdException w:name="Colorful Shading Accent 3" w:uiPriority="71"/>
-    <w:lsdException w:name="Colorful List Accent 3" w:uiPriority="72"/>
-    <w:lsdException w:name="Colorful Grid Accent 3" w:uiPriority="73"/>
-    <w:lsdException w:name="Light Shading Accent 4" w:uiPriority="60"/>
-    <w:lsdException w:name="Light List Accent 4" w:uiPriority="61"/>
-    <w:lsdException w:name="Light Grid Accent 4" w:uiPriority="62"/>
-    <w:lsdException w:name="Medium Shading 1 Accent 4" w:uiPriority="63"/>
-    <w:lsdException w:name="Medium Shading 2 Accent 4" w:uiPriority="64"/>
-    <w:lsdException w:name="Medium List 1 Accent 4" w:uiPriority="65"/>
-    <w:lsdException w:name="Medium List 2 Accent 4" w:uiPriority="66"/>
-    <w:lsdException w:name="Medium Grid 1 Accent 4" w:uiPriority="67"/>
-    <w:lsdException w:name="Medium Grid 2 Accent 4" w:uiPriority="68"/>
-    <w:lsdException w:name="Medium Grid 3 Accent 4" w:uiPriority="69"/>
-    <w:lsdException w:name="Dark List Accent 4" w:uiPriority="70"/>
-    <w:lsdException w:name="Colorful Shading Accent 4" w:uiPriority="71"/>
-    <w:lsdException w:name="Colorful List Accent 4" w:uiPriority="72"/>
-    <w:lsdException w:name="Colorful Grid Accent 4" w:uiPriority="73"/>
-    <w:lsdException w:name="Light Shading Accent 5" w:uiPriority="60"/>
-    <w:lsdException w:name="Light List Accent 5" w:uiPriority="61"/>
-    <w:lsdException w:name="Light Grid Accent 5" w:uiPriority="62"/>
-    <w:lsdException w:name="Medium Shading 1 Accent 5" w:uiPriority="63"/>
-    <w:lsdException w:name="Medium Shading 2 Accent 5" w:uiPriority="64"/>
-    <w:lsdException w:name="Medium List 1 Accent 5" w:uiPriority="65"/>
-    <w:lsdException w:name="Medium List 2 Accent 5" w:uiPriority="66"/>
-    <w:lsdException w:name="Medium Grid 1 Accent 5" w:uiPriority="67"/>
-    <w:lsdException w:name="Medium Grid 2 Accent 5" w:uiPriority="68"/>
-    <w:lsdException w:name="Medium Grid 3 Accent 5" w:uiPriority="69"/>
-    <w:lsdException w:name="Dark List Accent 5" w:uiPriority="70"/>
-    <w:lsdException w:name="Colorful Shading Accent 5" w:uiPriority="71"/>
-    <w:lsdException w:name="Colorful List Accent 5" w:uiPriority="72"/>
-    <w:lsdException w:name="Colorful Grid Accent 5" w:uiPriority="73"/>
-    <w:lsdException w:name="Light Shading Accent 6" w:uiPriority="60"/>
-    <w:lsdException w:name="Light List Accent 6" w:uiPriority="61"/>
-    <w:lsdException w:name="Light Grid Accent 6" w:uiPriority="62"/>
-    <w:lsdException w:name="Medium Shading 1 Accent 6" w:uiPriority="63"/>
-    <w:lsdException w:name="Medium Shading 2 Accent 6" w:uiPriority="64"/>
-    <w:lsdException w:name="Medium List 1 Accent 6" w:uiPriority="65"/>
-    <w:lsdException w:name="Medium List 2 Accent 6" w:uiPriority="66"/>
-    <w:lsdException w:name="Medium Grid 1 Accent 6" w:uiPriority="67"/>
-    <w:lsdException w:name="Medium Grid 2 Accent 6" w:uiPriority="68"/>
-    <w:lsdException w:name="Medium Grid 3 Accent 6" w:uiPriority="69"/>
-    <w:lsdException w:name="Dark List Accent 6" w:uiPriority="70"/>
-    <w:lsdException w:name="Colorful Shading Accent 6" w:uiPriority="71"/>
-    <w:lsdException w:name="Colorful List Accent 6" w:uiPriority="72"/>
-    <w:lsdException w:name="Colorful Grid Accent 6" w:uiPriority="73"/>
-    <w:lsdException w:name="Subtle Emphasis" w:uiPriority="19" w:qFormat="1"/>
-    <w:lsdException w:name="Intense Emphasis" w:uiPriority="21" w:qFormat="1"/>
-    <w:lsdException w:name="Subtle Reference" w:uiPriority="31" w:qFormat="1"/>
-    <w:lsdException w:name="Intense Reference" w:uiPriority="32" w:qFormat="1"/>
-    <w:lsdException w:name="Book Title" w:uiPriority="33" w:qFormat="1"/>
-    <w:lsdException w:name="Bibliography" w:semiHidden="1" w:uiPriority="37" w:unhideWhenUsed="1"/>
-    <w:lsdException w:name="TOC Heading" w:semiHidden="1" w:uiPriority="39" w:unhideWhenUsed="1" w:qFormat="1"/>
-    <w:lsdException w:name="Plain Table 1" w:uiPriority="41"/>
-    <w:lsdException w:name="Plain Table 2" w:uiPriority="42"/>
-    <w:lsdException w:name="Plain Table 3" w:uiPriority="43"/>
-    <w:lsdException w:name="Plain Table 4" w:uiPriority="44"/>
-    <w:lsdException w:name="Plain Table 5" w:uiPriority="45"/>
-    <w:lsdException w:name="Grid Table Light" w:uiPriority="40"/>
-    <w:lsdException w:name="Grid Table 1 Light" w:uiPriority="46"/>
-    <w:lsdException w:name="Grid Table 2" w:uiPriority="47"/>
-    <w:lsdException w:name="Grid Table 3" w:uiPriority="48"/>
-    <w:lsdException w:name="Grid Table 4" w:uiPriority="49"/>
-    <w:lsdException w:name="Grid Table 5 Dark" w:uiPriority="50"/>
-    <w:lsdException w:name="Grid Table 6 Colorful" w:uiPriority="51"/>
-    <w:lsdException w:name="Grid Table 7 Colorful" w:uiPriority="52"/>
-    <w:lsdException w:name="Grid Table 1 Light Accent 1" w:uiPriority="46"/>
-    <w:lsdException w:name="Grid Table 2 Accent 1" w:uiPriority="47"/>
-    <w:lsdException w:name="Grid Table 3 Accent 1" w:uiPriority="48"/>
-    <w:lsdException w:name="Grid Table 4 Accent 1" w:uiPriority="49"/>
-    <w:lsdException w:name="Grid Table 5 Dark Accent 1" w:uiPriority="50"/>
-    <w:lsdException w:name="Grid Table 6 Colorful Accent 1" w:uiPriority="51"/>
-    <w:lsdException w:name="Grid Table 7 Colorful Accent 1" w:uiPriority="52"/>
-    <w:lsdException w:name="Grid Table 1 Light Accent 2" w:uiPriority="46"/>
-    <w:lsdException w:name="Grid Table 2 Accent 2" w:uiPriority="47"/>
-    <w:lsdException w:name="Grid Table 3 Accent 2" w:uiPriority="48"/>
-    <w:lsdException w:name="Grid Table 4 Accent 2" w:uiPriority="49"/>
-    <w:lsdException w:name="Grid Table 5 Dark Accent 2" w:uiPriority="50"/>
-    <w:lsdException w:name="Grid Table 6 Colorful Accent 2" w:uiPriority="51"/>
-    <w:lsdException w:name="Grid Table 7 Colorful Accent 2" w:uiPriority="52"/>
-    <w:lsdException w:name="Grid Table 1 Light Accent 3" w:uiPriority="46"/>
-    <w:lsdException w:name="Grid Table 2 Accent 3" w:uiPriority="47"/>
-    <w:lsdException w:name="Grid Table 3 Accent 3" w:uiPriority="48"/>
-    <w:lsdException w:name="Grid Table 4 Accent 3" w:uiPriority="49"/>
-    <w:lsdException w:name="Grid Table 5 Dark Accent 3" w:uiPriority="50"/>
-    <w:lsdException w:name="Grid Table 6 Colorful Accent 3" w:uiPriority="51"/>
-    <w:lsdException w:name="Grid Table 7 Colorful Accent 3" w:uiPriority="52"/>
-    <w:lsdException w:name="Grid Table 1 Light Accent 4" w:uiPriority="46"/>
-    <w:lsdException w:name="Grid Table 2 Accent 4" w:uiPriority="47"/>
-    <w:lsdException w:name="Grid Table 3 Accent 4" w:uiPriority="48"/>
-    <w:lsdException w:name="Grid Table 4 Accent 4" w:uiPriority="49"/>
-    <w:lsdException w:name="Grid Table 5 Dark Accent 4" w:uiPriority="50"/>
-    <w:lsdException w:name="Grid Table 6 Colorful Accent 4" w:uiPriority="51"/>
-    <w:lsdException w:name="Grid Table 7 Colorful Accent 4" w:uiPriority="52"/>
-    <w:lsdException w:name="Grid Table 1 Light Accent 5" w:uiPriority="46"/>
-    <w:lsdException w:name="Grid Table 2 Accent 5" w:uiPriority="47"/>
-    <w:lsdException w:name="Grid Table 3 Accent 5" w:uiPriority="48"/>
-    <w:lsdException w:name="Grid Table 4 Accent 5" w:uiPriority="49"/>
-    <w:lsdException w:name="Grid Table 5 Dark Accent 5" w:uiPriority="50"/>
-    <w:lsdException w:name="Grid Table 6 Colorful Accent 5" w:uiPriority="51"/>
-    <w:lsdException w:name="Grid Table 7 Colorful Accent 5" w:uiPriority="52"/>
-    <w:lsdException w:name="Grid Table 1 Light Accent 6" w:uiPriority="46"/>
-    <w:lsdException w:name="Grid Table 2 Accent 6" w:uiPriority="47"/>
-    <w:lsdException w:name="Grid Table 3 Accent 6" w:uiPriority="48"/>
-    <w:lsdException w:name="Grid Table 4 Accent 6" w:uiPriority="49"/>
-    <w:lsdException w:name="Grid Table 5 Dark Accent 6" w:uiPriority="50"/>
-    <w:lsdException w:name="Grid Table 6 Colorful Accent 6" w:uiPriority="51"/>
-    <w:lsdException w:name="Grid Table 7 Colorful Accent 6" w:uiPriority="52"/>
-    <w:lsdException w:name="List Table 1 Light" w:uiPriority="46"/>
-    <w:lsdException w:name="List Table 2" w:uiPriority="47"/>
-    <w:lsdException w:name="List Table 3" w:uiPriority="48"/>
-    <w:lsdException w:name="List Table 4" w:uiPriority="49"/>
-    <w:lsdException w:name="List Table 5 Dark" w:uiPriority="50"/>
-    <w:lsdException w:name="List Table 6 Colorful" w:uiPriority="51"/>
-    <w:lsdException w:name="List Table 7 Colorful" w:uiPriority="52"/>
-    <w:lsdException w:name="List Table 1 Light Accent 1" w:uiPriority="46"/>
-    <w:lsdException w:name="List Table 2 Accent 1" w:uiPriority="47"/>
-    <w:lsdException w:name="List Table 3 Accent 1" w:uiPriority="48"/>
-    <w:lsdException w:name="List Table 4 Accent 1" w:uiPriority="49"/>
-    <w:lsdException w:name="List Table 5 Dark Accent 1" w:uiPriority="50"/>
-    <w:lsdException w:name="List Table 6 Colorful Accent 1" w:uiPriority="51"/>
-    <w:lsdException w:name="List Table 7 Colorful Accent 1" w:uiPriority="52"/>
-    <w:lsdException w:name="List Table 1 Light Accent 2" w:uiPriority="46"/>
-    <w:lsdException w:name="List Table 2 Accent 2" w:uiPriority="47"/>
-    <w:lsdException w:name="List Table 3 Accent 2" w:uiPriority="48"/>
-    <w:lsdException w:name="List Table 4 Accent 2" w:uiPriority="49"/>
-    <w:lsdException w:name="List Table 5 Dark Accent 2" w:uiPriority="50"/>
-    <w:lsdException w:name="List Table 6 Colorful Accent 2" w:uiPriority="51"/>
-    <w:lsdException w:name="List Table 7 Colorful Accent 2" w:uiPriority="52"/>
-    <w:lsdException w:name="List Table 1 Light Accent 3" w:uiPriority="46"/>
-    <w:lsdException w:name="List Table 2 Accent 3" w:uiPriority="47"/>
-    <w:lsdException w:name="List Table 3 Accent 3" w:uiPriority="48"/>
-    <w:lsdException w:name="List Table 4 Accent 3" w:uiPriority="49"/>
-    <w:lsdException w:name="List Table 5 Dark Accent 3" w:uiPriority="50"/>
-    <w:lsdException w:name="List Table 6 Colorful Accent 3" w:uiPriority="51"/>
-    <w:lsdException w:name="List Table 7 Colorful Accent 3" w:uiPriority="52"/>
-    <w:lsdException w:name="List Table 1 Light Accent 4" w:uiPriority="46"/>
-    <w:lsdException w:name="List Table 2 Accent 4" w:uiPriority="47"/>
-    <w:lsdException w:name="List Table 3 Accent 4" w:uiPriority="48"/>
-    <w:lsdException w:name="List Table 4 Accent 4" w:uiPriority="49"/>
-    <w:lsdException w:name="List Table 5 Dark Accent 4" w:uiPriority="50"/>
-    <w:lsdException w:name="List Table 6 Colorful Accent 4" w:uiPriority="51"/>
-    <w:lsdException w:name="List Table 7 Colorful Accent 4" w:uiPriority="52"/>
-    <w:lsdException w:name="List Table 1 Light Accent 5" w:uiPriority="46"/>
-    <w:lsdException w:name="List Table 2 Accent 5" w:uiPriority="47"/>
-    <w:lsdException w:name="List Table 3 Accent 5" w:uiPriority="48"/>
-    <w:lsdException w:name="List Table 4 Accent 5" w:uiPriority="49"/>
-    <w:lsdException w:name="List Table 5 Dark Accent 5" w:uiPriority="50"/>
-    <w:lsdException w:name="List Table 6 Colorful Accent 5" w:uiPriority="51"/>
-    <w:lsdException w:name="List Table 7 Colorful Accent 5" w:uiPriority="52"/>
-    <w:lsdException w:name="List Table 1 Light Accent 6" w:uiPriority="46"/>
-    <w:lsdException w:name="List Table 2 Accent 6" w:uiPriority="47"/>
-    <w:lsdException w:name="List Table 3 Accent 6" w:uiPriority="48"/>
-    <w:lsdException w:name="List Table 4 Accent 6" w:uiPriority="49"/>
-    <w:lsdException w:name="List Table 5 Dark Accent 6" w:uiPriority="50"/>
-    <w:lsdException w:name="List Table 6 Colorful Accent 6" w:uiPriority="51"/>
-    <w:lsdException w:name="List Table 7 Colorful Accent 6" w:uiPriority="52"/>
+  <w:latentStyles w:defLockedState="0" w:defUIPriority="99" w:defSemiHidden="1" w:defUnhideWhenUsed="1" w:defQFormat="0" w:count="267">
+    <w:lsdException w:name="Normal" w:semiHidden="0" w:uiPriority="0" w:unhideWhenUsed="0" w:qFormat="1"/>
+    <w:lsdException w:name="heading 1" w:semiHidden="0" w:uiPriority="9" w:unhideWhenUsed="0" w:qFormat="1"/>
+    <w:lsdException w:name="heading 2" w:uiPriority="9" w:qFormat="1"/>
+    <w:lsdException w:name="heading 3" w:uiPriority="9" w:qFormat="1"/>
+    <w:lsdException w:name="heading 4" w:uiPriority="9" w:qFormat="1"/>
+    <w:lsdException w:name="heading 5" w:uiPriority="9" w:qFormat="1"/>
+    <w:lsdException w:name="heading 6" w:uiPriority="9" w:qFormat="1"/>
+    <w:lsdException w:name="heading 7" w:uiPriority="9" w:qFormat="1"/>
+    <w:lsdException w:name="heading 8" w:uiPriority="9" w:qFormat="1"/>
+    <w:lsdException w:name="heading 9" w:uiPriority="9" w:qFormat="1"/>
+    <w:lsdException w:name="toc 1" w:uiPriority="39"/>
+    <w:lsdException w:name="toc 2" w:uiPriority="39"/>
+    <w:lsdException w:name="toc 3" w:uiPriority="39"/>
+    <w:lsdException w:name="toc 4" w:uiPriority="39"/>
+    <w:lsdException w:name="toc 5" w:uiPriority="39"/>
+    <w:lsdException w:name="toc 6" w:uiPriority="39"/>
+    <w:lsdException w:name="toc 7" w:uiPriority="39"/>
+    <w:lsdException w:name="toc 8" w:uiPriority="39"/>
+    <w:lsdException w:name="toc 9" w:uiPriority="39"/>
+    <w:lsdException w:name="caption" w:uiPriority="35" w:qFormat="1"/>
+    <w:lsdException w:name="Title" w:semiHidden="0" w:uiPriority="10" w:unhideWhenUsed="0" w:qFormat="1"/>
+    <w:lsdException w:name="Default Paragraph Font" w:uiPriority="1"/>
+    <w:lsdException w:name="Subtitle" w:semiHidden="0" w:uiPriority="11" w:unhideWhenUsed="0" w:qFormat="1"/>
+    <w:lsdException w:name="Strong" w:semiHidden="0" w:uiPriority="22" w:unhideWhenUsed="0" w:qFormat="1"/>
+    <w:lsdException w:name="Emphasis" w:semiHidden="0" w:uiPriority="20" w:unhideWhenUsed="0" w:qFormat="1"/>
+    <w:lsdException w:name="Table Grid" w:semiHidden="0" w:uiPriority="39" w:unhideWhenUsed="0"/>
+    <w:lsdException w:name="Placeholder Text" w:unhideWhenUsed="0"/>
+    <w:lsdException w:name="No Spacing" w:semiHidden="0" w:uiPriority="1" w:unhideWhenUsed="0" w:qFormat="1"/>
+    <w:lsdException w:name="Light Shading" w:semiHidden="0" w:uiPriority="60" w:unhideWhenUsed="0"/>
+    <w:lsdException w:name="Light List" w:semiHidden="0" w:uiPriority="61" w:unhideWhenUsed="0"/>
+    <w:lsdException w:name="Light Grid" w:semiHidden="0" w:uiPriority="62" w:unhideWhenUsed="0"/>
+    <w:lsdException w:name="Medium Shading 1" w:semiHidden="0" w:uiPriority="63" w:unhideWhenUsed="0"/>
+    <w:lsdException w:name="Medium Shading 2" w:semiHidden="0" w:uiPriority="64" w:unhideWhenUsed="0"/>
+    <w:lsdException w:name="Medium List 1" w:semiHidden="0" w:uiPriority="65" w:unhideWhenUsed="0"/>
+    <w:lsdException w:name="Medium List 2" w:semiHidden="0" w:uiPriority="66" w:unhideWhenUsed="0"/>
+    <w:lsdException w:name="Medium Grid 1" w:semiHidden="0" w:uiPriority="67" w:unhideWhenUsed="0"/>
+    <w:lsdException w:name="Medium Grid 2" w:semiHidden="0" w:uiPriority="68" w:unhideWhenUsed="0"/>
+    <w:lsdException w:name="Medium Grid 3" w:semiHidden="0" w:uiPriority="69" w:unhideWhenUsed="0"/>
+    <w:lsdException w:name="Dark List" w:semiHidden="0" w:uiPriority="70" w:unhideWhenUsed="0"/>
+    <w:lsdException w:name="Colorful Shading" w:semiHidden="0" w:uiPriority="71" w:unhideWhenUsed="0"/>
+    <w:lsdException w:name="Colorful List" w:semiHidden="0" w:uiPriority="72" w:unhideWhenUsed="0"/>
+    <w:lsdException w:name="Colorful Grid" w:semiHidden="0" w:uiPriority="73" w:unhideWhenUsed="0"/>
+    <w:lsdException w:name="Light Shading Accent 1" w:semiHidden="0" w:uiPriority="60" w:unhideWhenUsed="0"/>
+    <w:lsdException w:name="Light List Accent 1" w:semiHidden="0" w:uiPriority="61" w:unhideWhenUsed="0"/>
+    <w:lsdException w:name="Light Grid Accent 1" w:semiHidden="0" w:uiPriority="62" w:unhideWhenUsed="0"/>
+    <w:lsdException w:name="Medium Shading 1 Accent 1" w:semiHidden="0" w:uiPriority="63" w:unhideWhenUsed="0"/>
+    <w:lsdException w:name="Medium Shading 2 Accent 1" w:semiHidden="0" w:uiPriority="64" w:unhideWhenUsed="0"/>
+    <w:lsdException w:name="Medium List 1 Accent 1" w:semiHidden="0" w:uiPriority="65" w:unhideWhenUsed="0"/>
+    <w:lsdException w:name="Revision" w:unhideWhenUsed="0"/>
+    <w:lsdException w:name="List Paragraph" w:semiHidden="0" w:uiPriority="34" w:unhideWhenUsed="0" w:qFormat="1"/>
+    <w:lsdException w:name="Quote" w:semiHidden="0" w:uiPriority="29" w:unhideWhenUsed="0" w:qFormat="1"/>
+    <w:lsdException w:name="Intense Quote" w:semiHidden="0" w:uiPriority="30" w:unhideWhenUsed="0" w:qFormat="1"/>
+    <w:lsdException w:name="Medium List 2 Accent 1" w:semiHidden="0" w:uiPriority="66" w:unhideWhenUsed="0"/>
+    <w:lsdException w:name="Medium Grid 1 Accent 1" w:semiHidden="0" w:uiPriority="67" w:unhideWhenUsed="0"/>
+    <w:lsdException w:name="Medium Grid 2 Accent 1" w:semiHidden="0" w:uiPriority="68" w:unhideWhenUsed="0"/>
+    <w:lsdException w:name="Medium Grid 3 Accent 1" w:semiHidden="0" w:uiPriority="69" w:unhideWhenUsed="0"/>
+    <w:lsdException w:name="Dark List Accent 1" w:semiHidden="0" w:uiPriority="70" w:unhideWhenUsed="0"/>
+    <w:lsdException w:name="Colorful Shading Accent 1" w:semiHidden="0" w:uiPriority="71" w:unhideWhenUsed="0"/>
+    <w:lsdException w:name="Colorful List Accent 1" w:semiHidden="0" w:uiPriority="72" w:unhideWhenUsed="0"/>
+    <w:lsdException w:name="Colorful Grid Accent 1" w:semiHidden="0" w:uiPriority="73" w:unhideWhenUsed="0"/>
+    <w:lsdException w:name="Light Shading Accent 2" w:semiHidden="0" w:uiPriority="60" w:unhideWhenUsed="0"/>
+    <w:lsdException w:name="Light List Accent 2" w:semiHidden="0" w:uiPriority="61" w:unhideWhenUsed="0"/>
+    <w:lsdException w:name="Light Grid Accent 2" w:semiHidden="0" w:uiPriority="62" w:unhideWhenUsed="0"/>
+    <w:lsdException w:name="Medium Shading 1 Accent 2" w:semiHidden="0" w:uiPriority="63" w:unhideWhenUsed="0"/>
+    <w:lsdException w:name="Medium Shading 2 Accent 2" w:semiHidden="0" w:uiPriority="64" w:unhideWhenUsed="0"/>
+    <w:lsdException w:name="Medium List 1 Accent 2" w:semiHidden="0" w:uiPriority="65" w:unhideWhenUsed="0"/>
+    <w:lsdException w:name="Medium List 2 Accent 2" w:semiHidden="0" w:uiPriority="66" w:unhideWhenUsed="0"/>
+    <w:lsdException w:name="Medium Grid 1 Accent 2" w:semiHidden="0" w:uiPriority="67" w:unhideWhenUsed="0"/>
+    <w:lsdException w:name="Medium Grid 2 Accent 2" w:semiHidden="0" w:uiPriority="68" w:unhideWhenUsed="0"/>
+    <w:lsdException w:name="Medium Grid 3 Accent 2" w:semiHidden="0" w:uiPriority="69" w:unhideWhenUsed="0"/>
+    <w:lsdException w:name="Dark List Accent 2" w:semiHidden="0" w:uiPriority="70" w:unhideWhenUsed="0"/>
+    <w:lsdException w:name="Colorful Shading Accent 2" w:semiHidden="0" w:uiPriority="71" w:unhideWhenUsed="0"/>
+    <w:lsdException w:name="Colorful List Accent 2" w:semiHidden="0" w:uiPriority="72" w:unhideWhenUsed="0"/>
+    <w:lsdException w:name="Colorful Grid Accent 2" w:semiHidden="0" w:uiPriority="73" w:unhideWhenUsed="0"/>
+    <w:lsdException w:name="Light Shading Accent 3" w:semiHidden="0" w:uiPriority="60" w:unhideWhenUsed="0"/>
+    <w:lsdException w:name="Light List Accent 3" w:semiHidden="0" w:uiPriority="61" w:unhideWhenUsed="0"/>
+    <w:lsdException w:name="Light Grid Accent 3" w:semiHidden="0" w:uiPriority="62" w:unhideWhenUsed="0"/>
+    <w:lsdException w:name="Medium Shading 1 Accent 3" w:semiHidden="0" w:uiPriority="63" w:unhideWhenUsed="0"/>
+    <w:lsdException w:name="Medium Shading 2 Accent 3" w:semiHidden="0" w:uiPriority="64" w:unhideWhenUsed="0"/>
+    <w:lsdException w:name="Medium List 1 Accent 3" w:semiHidden="0" w:uiPriority="65" w:unhideWhenUsed="0"/>
+    <w:lsdException w:name="Medium List 2 Accent 3" w:semiHidden="0" w:uiPriority="66" w:unhideWhenUsed="0"/>
+    <w:lsdException w:name="Medium Grid 1 Accent 3" w:semiHidden="0" w:uiPriority="67" w:unhideWhenUsed="0"/>
+    <w:lsdException w:name="Medium Grid 2 Accent 3" w:semiHidden="0" w:uiPriority="68" w:unhideWhenUsed="0"/>
+    <w:lsdException w:name="Medium Grid 3 Accent 3" w:semiHidden="0" w:uiPriority="69" w:unhideWhenUsed="0"/>
+    <w:lsdException w:name="Dark List Accent 3" w:semiHidden="0" w:uiPriority="70" w:unhideWhenUsed="0"/>
+    <w:lsdException w:name="Colorful Shading Accent 3" w:semiHidden="0" w:uiPriority="71" w:unhideWhenUsed="0"/>
+    <w:lsdException w:name="Colorful List Accent 3" w:semiHidden="0" w:uiPriority="72" w:unhideWhenUsed="0"/>
+    <w:lsdException w:name="Colorful Grid Accent 3" w:semiHidden="0" w:uiPriority="73" w:unhideWhenUsed="0"/>
+    <w:lsdException w:name="Light Shading Accent 4" w:semiHidden="0" w:uiPriority="60" w:unhideWhenUsed="0"/>
+    <w:lsdException w:name="Light List Accent 4" w:semiHidden="0" w:uiPriority="61" w:unhideWhenUsed="0"/>
+    <w:lsdException w:name="Light Grid Accent 4" w:semiHidden="0" w:uiPriority="62" w:unhideWhenUsed="0"/>
+    <w:lsdException w:name="Medium Shading 1 Accent 4" w:semiHidden="0" w:uiPriority="63" w:unhideWhenUsed="0"/>
+    <w:lsdException w:name="Medium Shading 2 Accent 4" w:semiHidden="0" w:uiPriority="64" w:unhideWhenUsed="0"/>
+    <w:lsdException w:name="Medium List 1 Accent 4" w:semiHidden="0" w:uiPriority="65" w:unhideWhenUsed="0"/>
+    <w:lsdException w:name="Medium List 2 Accent 4" w:semiHidden="0" w:uiPriority="66" w:unhideWhenUsed="0"/>
+    <w:lsdException w:name="Medium Grid 1 Accent 4" w:semiHidden="0" w:uiPriority="67" w:unhideWhenUsed="0"/>
+    <w:lsdException w:name="Medium Grid 2 Accent 4" w:semiHidden="0" w:uiPriority="68" w:unhideWhenUsed="0"/>
+    <w:lsdException w:name="Medium Grid 3 Accent 4" w:semiHidden="0" w:uiPriority="69" w:unhideWhenUsed="0"/>
+    <w:lsdException w:name="Dark List Accent 4" w:semiHidden="0" w:uiPriority="70" w:unhideWhenUsed="0"/>
+    <w:lsdException w:name="Colorful Shading Accent 4" w:semiHidden="0" w:uiPriority="71" w:unhideWhenUsed="0"/>
+    <w:lsdException w:name="Colorful List Accent 4" w:semiHidden="0" w:uiPriority="72" w:unhideWhenUsed="0"/>
+    <w:lsdException w:name="Colorful Grid Accent 4" w:semiHidden="0" w:uiPriority="73" w:unhideWhenUsed="0"/>
+    <w:lsdException w:name="Light Shading Accent 5" w:semiHidden="0" w:uiPriority="60" w:unhideWhenUsed="0"/>
+    <w:lsdException w:name="Light List Accent 5" w:semiHidden="0" w:uiPriority="61" w:unhideWhenUsed="0"/>
+    <w:lsdException w:name="Light Grid Accent 5" w:semiHidden="0" w:uiPriority="62" w:unhideWhenUsed="0"/>
+    <w:lsdException w:name="Medium Shading 1 Accent 5" w:semiHidden="0" w:uiPriority="63" w:unhideWhenUsed="0"/>
+    <w:lsdException w:name="Medium Shading 2 Accent 5" w:semiHidden="0" w:uiPriority="64" w:unhideWhenUsed="0"/>
+    <w:lsdException w:name="Medium List 1 Accent 5" w:semiHidden="0" w:uiPriority="65" w:unhideWhenUsed="0"/>
+    <w:lsdException w:name="Medium List 2 Accent 5" w:semiHidden="0" w:uiPriority="66" w:unhideWhenUsed="0"/>
+    <w:lsdException w:name="Medium Grid 1 Accent 5" w:semiHidden="0" w:uiPriority="67" w:unhideWhenUsed="0"/>
+    <w:lsdException w:name="Medium Grid 2 Accent 5" w:semiHidden="0" w:uiPriority="68" w:unhideWhenUsed="0"/>
+    <w:lsdException w:name="Medium Grid 3 Accent 5" w:semiHidden="0" w:uiPriority="69" w:unhideWhenUsed="0"/>
+    <w:lsdException w:name="Dark List Accent 5" w:semiHidden="0" w:uiPriority="70" w:unhideWhenUsed="0"/>
+    <w:lsdException w:name="Colorful Shading Accent 5" w:semiHidden="0" w:uiPriority="71" w:unhideWhenUsed="0"/>
+    <w:lsdException w:name="Colorful List Accent 5" w:semiHidden="0" w:uiPriority="72" w:unhideWhenUsed="0"/>
+    <w:lsdException w:name="Colorful Grid Accent 5" w:semiHidden="0" w:uiPriority="73" w:unhideWhenUsed="0"/>
+    <w:lsdException w:name="Light Shading Accent 6" w:semiHidden="0" w:uiPriority="60" w:unhideWhenUsed="0"/>
+    <w:lsdException w:name="Light List Accent 6" w:semiHidden="0" w:uiPriority="61" w:unhideWhenUsed="0"/>
+    <w:lsdException w:name="Light Grid Accent 6" w:semiHidden="0" w:uiPriority="62" w:unhideWhenUsed="0"/>
+    <w:lsdException w:name="Medium Shading 1 Accent 6" w:semiHidden="0" w:uiPriority="63" w:unhideWhenUsed="0"/>
+    <w:lsdException w:name="Medium Shading 2 Accent 6" w:semiHidden="0" w:uiPriority="64" w:unhideWhenUsed="0"/>
+    <w:lsdException w:name="Medium List 1 Accent 6" w:semiHidden="0" w:uiPriority="65" w:unhideWhenUsed="0"/>
+    <w:lsdException w:name="Medium List 2 Accent 6" w:semiHidden="0" w:uiPriority="66" w:unhideWhenUsed="0"/>
+    <w:lsdException w:name="Medium Grid 1 Accent 6" w:semiHidden="0" w:uiPriority="67" w:unhideWhenUsed="0"/>
+    <w:lsdException w:name="Medium Grid 2 Accent 6" w:semiHidden="0" w:uiPriority="68" w:unhideWhenUsed="0"/>
+    <w:lsdException w:name="Medium Grid 3 Accent 6" w:semiHidden="0" w:uiPriority="69" w:unhideWhenUsed="0"/>
+    <w:lsdException w:name="Dark List Accent 6" w:semiHidden="0" w:uiPriority="70" w:unhideWhenUsed="0"/>
+    <w:lsdException w:name="Colorful Shading Accent 6" w:semiHidden="0" w:uiPriority="71" w:unhideWhenUsed="0"/>
+    <w:lsdException w:name="Colorful List Accent 6" w:semiHidden="0" w:uiPriority="72" w:unhideWhenUsed="0"/>
+    <w:lsdException w:name="Colorful Grid Accent 6" w:semiHidden="0" w:uiPriority="73" w:unhideWhenUsed="0"/>
+    <w:lsdException w:name="Subtle Emphasis" w:semiHidden="0" w:uiPriority="19" w:unhideWhenUsed="0" w:qFormat="1"/>
+    <w:lsdException w:name="Intense Emphasis" w:semiHidden="0" w:uiPriority="21" w:unhideWhenUsed="0" w:qFormat="1"/>
+    <w:lsdException w:name="Subtle Reference" w:semiHidden="0" w:uiPriority="31" w:unhideWhenUsed="0" w:qFormat="1"/>
+    <w:lsdException w:name="Intense Reference" w:semiHidden="0" w:uiPriority="32" w:unhideWhenUsed="0" w:qFormat="1"/>
+    <w:lsdException w:name="Book Title" w:semiHidden="0" w:uiPriority="33" w:unhideWhenUsed="0" w:qFormat="1"/>
+    <w:lsdException w:name="Bibliography" w:uiPriority="37"/>
+    <w:lsdException w:name="TOC Heading" w:uiPriority="39" w:qFormat="1"/>
   </w:latentStyles>
-  <w:style w:type="paragraph" w:default="1" w:styleId="Normal">
+  <w:style w:type="paragraph" w:default="1" w:styleId="Normlny">
     <w:name w:val="Normal"/>
     <w:qFormat/>
+    <w:rsid w:val="00CF0940"/>
   </w:style>
-  <w:style w:type="character" w:default="1" w:styleId="DefaultParagraphFont">
+  <w:style w:type="character" w:default="1" w:styleId="Predvolenpsmoodseku">
     <w:name w:val="Default Paragraph Font"/>
     <w:uiPriority w:val="1"/>
     <w:semiHidden/>
     <w:unhideWhenUsed/>
   </w:style>
-  <w:style w:type="table" w:default="1" w:styleId="TableNormal">
+  <w:style w:type="table" w:default="1" w:styleId="Normlnatabuka">
     <w:name w:val="Normal Table"/>
     <w:uiPriority w:val="99"/>
     <w:semiHidden/>
     <w:unhideWhenUsed/>
+    <w:qFormat/>
     <w:tblPr>
       <w:tblInd w:w="0" w:type="dxa"/>
       <w:tblCellMar>
@@ -1995,15 +1955,15 @@
       </w:tblCellMar>
     </w:tblPr>
   </w:style>
-  <w:style w:type="numbering" w:default="1" w:styleId="NoList">
+  <w:style w:type="numbering" w:default="1" w:styleId="Bezzoznamu">
     <w:name w:val="No List"/>
     <w:uiPriority w:val="99"/>
     <w:semiHidden/>
     <w:unhideWhenUsed/>
   </w:style>
-  <w:style w:type="table" w:styleId="TableGrid">
+  <w:style w:type="table" w:styleId="Mriekatabuky">
     <w:name w:val="Table Grid"/>
-    <w:basedOn w:val="TableNormal"/>
+    <w:basedOn w:val="Normlnatabuka"/>
     <w:uiPriority w:val="39"/>
     <w:rsid w:val="00363F29"/>
     <w:pPr>
@@ -2027,9 +1987,9 @@
       </w:tblCellMar>
     </w:tblPr>
   </w:style>
-  <w:style w:type="table" w:styleId="GridTable5Dark-Accent3">
+  <w:style w:type="table" w:customStyle="1" w:styleId="GridTable5DarkAccent3">
     <w:name w:val="Grid Table 5 Dark Accent 3"/>
-    <w:basedOn w:val="TableNormal"/>
+    <w:basedOn w:val="Normlnatabuka"/>
     <w:uiPriority w:val="50"/>
     <w:rsid w:val="004A442F"/>
     <w:pPr>
@@ -2140,9 +2100,9 @@
       </w:tcPr>
     </w:tblStylePr>
   </w:style>
-  <w:style w:type="table" w:styleId="ListTable7Colorful-Accent3">
+  <w:style w:type="table" w:customStyle="1" w:styleId="ListTable7ColorfulAccent3">
     <w:name w:val="List Table 7 Colorful Accent 3"/>
-    <w:basedOn w:val="TableNormal"/>
+    <w:basedOn w:val="Normlnatabuka"/>
     <w:uiPriority w:val="52"/>
     <w:rsid w:val="004A442F"/>
     <w:pPr>
@@ -2270,9 +2230,9 @@
       </w:tcPr>
     </w:tblStylePr>
   </w:style>
-  <w:style w:type="table" w:styleId="PlainTable3">
+  <w:style w:type="table" w:customStyle="1" w:styleId="PlainTable3">
     <w:name w:val="Plain Table 3"/>
-    <w:basedOn w:val="TableNormal"/>
+    <w:basedOn w:val="Normlnatabuka"/>
     <w:uiPriority w:val="43"/>
     <w:rsid w:val="004A442F"/>
     <w:pPr>
@@ -2370,9 +2330,9 @@
       </w:tcPr>
     </w:tblStylePr>
   </w:style>
-  <w:style w:type="table" w:styleId="PlainTable5">
+  <w:style w:type="table" w:customStyle="1" w:styleId="PlainTable5">
     <w:name w:val="Plain Table 5"/>
-    <w:basedOn w:val="TableNormal"/>
+    <w:basedOn w:val="Normlnatabuka"/>
     <w:uiPriority w:val="45"/>
     <w:rsid w:val="004A442F"/>
     <w:pPr>
@@ -2497,9 +2457,9 @@
       </w:tcPr>
     </w:tblStylePr>
   </w:style>
-  <w:style w:type="table" w:styleId="PlainTable4">
+  <w:style w:type="table" w:customStyle="1" w:styleId="PlainTable4">
     <w:name w:val="Plain Table 4"/>
-    <w:basedOn w:val="TableNormal"/>
+    <w:basedOn w:val="Normlnatabuka"/>
     <w:uiPriority w:val="44"/>
     <w:rsid w:val="00EB2C81"/>
     <w:pPr>
@@ -2553,10 +2513,10 @@
       </w:tcPr>
     </w:tblStylePr>
   </w:style>
-  <w:style w:type="paragraph" w:styleId="FootnoteText">
+  <w:style w:type="paragraph" w:styleId="Textpoznmkypodiarou">
     <w:name w:val="footnote text"/>
-    <w:basedOn w:val="Normal"/>
-    <w:link w:val="FootnoteTextChar"/>
+    <w:basedOn w:val="Normlny"/>
+    <w:link w:val="TextpoznmkypodiarouChar"/>
     <w:uiPriority w:val="99"/>
     <w:semiHidden/>
     <w:unhideWhenUsed/>
@@ -2569,10 +2529,10 @@
       <w:szCs w:val="20"/>
     </w:rPr>
   </w:style>
-  <w:style w:type="character" w:customStyle="1" w:styleId="FootnoteTextChar">
-    <w:name w:val="Footnote Text Char"/>
-    <w:basedOn w:val="DefaultParagraphFont"/>
-    <w:link w:val="FootnoteText"/>
+  <w:style w:type="character" w:customStyle="1" w:styleId="TextpoznmkypodiarouChar">
+    <w:name w:val="Text poznámky pod čiarou Char"/>
+    <w:basedOn w:val="Predvolenpsmoodseku"/>
+    <w:link w:val="Textpoznmkypodiarou"/>
     <w:uiPriority w:val="99"/>
     <w:semiHidden/>
     <w:rsid w:val="007022D1"/>
@@ -2581,9 +2541,9 @@
       <w:szCs w:val="20"/>
     </w:rPr>
   </w:style>
-  <w:style w:type="character" w:styleId="FootnoteReference">
+  <w:style w:type="character" w:styleId="Odkaznapoznmkupodiarou">
     <w:name w:val="footnote reference"/>
-    <w:basedOn w:val="DefaultParagraphFont"/>
+    <w:basedOn w:val="Predvolenpsmoodseku"/>
     <w:uiPriority w:val="99"/>
     <w:semiHidden/>
     <w:unhideWhenUsed/>
@@ -2638,7 +2598,7 @@
     </a:clrScheme>
     <a:fontScheme name="Office">
       <a:majorFont>
-        <a:latin typeface="Calibri Light" panose="020F0302020204030204"/>
+        <a:latin typeface="Calibri Light"/>
         <a:ea typeface=""/>
         <a:cs typeface=""/>
         <a:font script="Jpan" typeface="ＭＳ ゴシック"/>
@@ -2673,7 +2633,7 @@
         <a:font script="Geor" typeface="Sylfaen"/>
       </a:majorFont>
       <a:minorFont>
-        <a:latin typeface="Calibri" panose="020F0502020204030204"/>
+        <a:latin typeface="Calibri"/>
         <a:ea typeface=""/>
         <a:cs typeface=""/>
         <a:font script="Jpan" typeface="ＭＳ 明朝"/>
@@ -2850,7 +2810,7 @@
   <a:extraClrSchemeLst/>
   <a:extLst>
     <a:ext uri="{05A4C25C-085E-4340-85A3-A5531E510DB2}">
-      <thm15:themeFamily xmlns:thm15="http://schemas.microsoft.com/office/thememl/2012/main" name="Office Theme" id="{62F939B6-93AF-4DB8-9C6B-D6C7DFDC589F}" vid="{4A3C46E8-61CC-4603-A589-7422A47A8E4A}"/>
+      <thm15:themeFamily xmlns:thm15="http://schemas.microsoft.com/office/thememl/2012/main" xmlns="" name="Office Theme" id="{62F939B6-93AF-4DB8-9C6B-D6C7DFDC589F}" vid="{4A3C46E8-61CC-4603-A589-7422A47A8E4A}"/>
     </a:ext>
   </a:extLst>
 </a:theme>
@@ -2861,7 +2821,7 @@
 </file>
 
 <file path=customXml/itemProps1.xml><?xml version="1.0" encoding="utf-8"?>
-<ds:datastoreItem xmlns:ds="http://schemas.openxmlformats.org/officeDocument/2006/customXml" ds:itemID="{4C69D144-7C49-44BF-9E3A-01D68C7415FC}">
+<ds:datastoreItem xmlns:ds="http://schemas.openxmlformats.org/officeDocument/2006/customXml" ds:itemID="{E72853E2-7DFC-491A-AF1A-D007DBD4BE0E}">
   <ds:schemaRefs>
     <ds:schemaRef ds:uri="http://schemas.openxmlformats.org/officeDocument/2006/bibliography"/>
   </ds:schemaRefs>

</xml_diff>